<commit_message>
[ADD] Part 4 of 4th HW completed.
</commit_message>
<xml_diff>
--- a/Neural Networks/homeworks/04/04/04.docx
+++ b/Neural Networks/homeworks/04/04/04.docx
@@ -263,6 +263,14 @@
     </w:p>
     <w:sdt>
       <w:sdtPr>
+        <w:rPr>
+          <w:rFonts w:asciiTheme="minorHAnsi" w:eastAsiaTheme="minorHAnsi" w:hAnsiTheme="minorHAnsi" w:cstheme="minorBidi"/>
+          <w:color w:val="auto"/>
+          <w:kern w:val="2"/>
+          <w:sz w:val="22"/>
+          <w:szCs w:val="22"/>
+          <w14:ligatures w14:val="standardContextual"/>
+        </w:rPr>
         <w:id w:val="1932470716"/>
         <w:docPartObj>
           <w:docPartGallery w:val="Table of Contents"/>
@@ -271,23 +279,29 @@
       </w:sdtPr>
       <w:sdtEndPr>
         <w:rPr>
-          <w:rFonts w:asciiTheme="minorHAnsi" w:eastAsiaTheme="minorHAnsi" w:hAnsiTheme="minorHAnsi" w:cstheme="minorBidi"/>
           <w:b/>
           <w:bCs/>
           <w:noProof/>
-          <w:color w:val="auto"/>
-          <w:kern w:val="2"/>
-          <w:sz w:val="22"/>
-          <w:szCs w:val="22"/>
-          <w14:ligatures w14:val="standardContextual"/>
         </w:rPr>
       </w:sdtEndPr>
       <w:sdtContent>
         <w:p>
           <w:pPr>
             <w:pStyle w:val="TOCHeading"/>
+            <w:rPr>
+              <w:rFonts w:ascii="Hepta Slab Black" w:hAnsi="Hepta Slab Black" w:cs="Hepta Slab Black"/>
+              <w:b/>
+              <w:bCs/>
+              <w:color w:val="auto"/>
+            </w:rPr>
           </w:pPr>
           <w:r>
+            <w:rPr>
+              <w:rFonts w:ascii="Hepta Slab Black" w:hAnsi="Hepta Slab Black" w:cs="Hepta Slab Black"/>
+              <w:b/>
+              <w:bCs/>
+              <w:color w:val="auto"/>
+            </w:rPr>
             <w:t>Table of Content</w:t>
           </w:r>
         </w:p>
@@ -295,7 +309,7 @@
           <w:pPr>
             <w:pStyle w:val="TOC1"/>
             <w:tabs>
-              <w:tab w:val="right" w:leader="dot" w:pos="9350"/>
+              <w:tab w:val="right" w:leader="dot" w:pos="8630"/>
             </w:tabs>
             <w:rPr>
               <w:rFonts w:eastAsiaTheme="minorEastAsia"/>
@@ -311,7 +325,7 @@
           <w:r>
             <w:fldChar w:fldCharType="separate"/>
           </w:r>
-          <w:hyperlink w:anchor="_Toc187272684" w:history="1">
+          <w:hyperlink w:anchor="_Toc187342597" w:history="1">
             <w:r>
               <w:rPr>
                 <w:rStyle w:val="Hyperlink"/>
@@ -343,7 +357,7 @@
                 <w:noProof/>
                 <w:webHidden/>
               </w:rPr>
-              <w:instrText xml:space="preserve"> PAGEREF _Toc187272684 \h </w:instrText>
+              <w:instrText xml:space="preserve"> PAGEREF _Toc187342597 \h </w:instrText>
             </w:r>
             <w:r>
               <w:rPr>
@@ -378,14 +392,14 @@
           <w:pPr>
             <w:pStyle w:val="TOC2"/>
             <w:tabs>
-              <w:tab w:val="right" w:leader="dot" w:pos="9350"/>
+              <w:tab w:val="right" w:leader="dot" w:pos="8630"/>
             </w:tabs>
             <w:rPr>
               <w:rFonts w:eastAsiaTheme="minorEastAsia"/>
               <w:noProof/>
             </w:rPr>
           </w:pPr>
-          <w:hyperlink w:anchor="_Toc187272685" w:history="1">
+          <w:hyperlink w:anchor="_Toc187342598" w:history="1">
             <w:r>
               <w:rPr>
                 <w:rStyle w:val="Hyperlink"/>
@@ -396,7 +410,7 @@
                 <w:rtl/>
                 <w:lang w:bidi="fa-IR"/>
               </w:rPr>
-              <w:t>پس به طور خلاصه</w:t>
+              <w:t>به طور خلاصه</w:t>
             </w:r>
             <w:r>
               <w:rPr>
@@ -417,7 +431,7 @@
                 <w:noProof/>
                 <w:webHidden/>
               </w:rPr>
-              <w:instrText xml:space="preserve"> PAGEREF _Toc187272685 \h </w:instrText>
+              <w:instrText xml:space="preserve"> PAGEREF _Toc187342598 \h </w:instrText>
             </w:r>
             <w:r>
               <w:rPr>
@@ -437,7 +451,7 @@
                 <w:noProof/>
                 <w:webHidden/>
               </w:rPr>
-              <w:t>6</w:t>
+              <w:t>7</w:t>
             </w:r>
             <w:r>
               <w:rPr>
@@ -452,14 +466,14 @@
           <w:pPr>
             <w:pStyle w:val="TOC2"/>
             <w:tabs>
-              <w:tab w:val="right" w:leader="dot" w:pos="9350"/>
+              <w:tab w:val="right" w:leader="dot" w:pos="8630"/>
             </w:tabs>
             <w:rPr>
               <w:rFonts w:eastAsiaTheme="minorEastAsia"/>
               <w:noProof/>
             </w:rPr>
           </w:pPr>
-          <w:hyperlink w:anchor="_Toc187272686" w:history="1">
+          <w:hyperlink w:anchor="_Toc187342599" w:history="1">
             <w:r>
               <w:rPr>
                 <w:rStyle w:val="Hyperlink"/>
@@ -633,7 +647,7 @@
                 <w:noProof/>
                 <w:webHidden/>
               </w:rPr>
-              <w:instrText xml:space="preserve"> PAGEREF _Toc187272686 \h </w:instrText>
+              <w:instrText xml:space="preserve"> PAGEREF _Toc187342599 \h </w:instrText>
             </w:r>
             <w:r>
               <w:rPr>
@@ -653,7 +667,7 @@
                 <w:noProof/>
                 <w:webHidden/>
               </w:rPr>
-              <w:t>7</w:t>
+              <w:t>8</w:t>
             </w:r>
             <w:r>
               <w:rPr>
@@ -668,14 +682,14 @@
           <w:pPr>
             <w:pStyle w:val="TOC1"/>
             <w:tabs>
-              <w:tab w:val="right" w:leader="dot" w:pos="9350"/>
+              <w:tab w:val="right" w:leader="dot" w:pos="8630"/>
             </w:tabs>
             <w:rPr>
               <w:rFonts w:eastAsiaTheme="minorEastAsia"/>
               <w:noProof/>
             </w:rPr>
           </w:pPr>
-          <w:hyperlink w:anchor="_Toc187272687" w:history="1">
+          <w:hyperlink w:anchor="_Toc187342600" w:history="1">
             <w:r>
               <w:rPr>
                 <w:rStyle w:val="Hyperlink"/>
@@ -707,7 +721,7 @@
                 <w:noProof/>
                 <w:webHidden/>
               </w:rPr>
-              <w:instrText xml:space="preserve"> PAGEREF _Toc187272687 \h </w:instrText>
+              <w:instrText xml:space="preserve"> PAGEREF _Toc187342600 \h </w:instrText>
             </w:r>
             <w:r>
               <w:rPr>
@@ -727,7 +741,1129 @@
                 <w:noProof/>
                 <w:webHidden/>
               </w:rPr>
-              <w:t>7</w:t>
+              <w:t>8</w:t>
+            </w:r>
+            <w:r>
+              <w:rPr>
+                <w:noProof/>
+                <w:webHidden/>
+              </w:rPr>
+              <w:fldChar w:fldCharType="end"/>
+            </w:r>
+          </w:hyperlink>
+        </w:p>
+        <w:p>
+          <w:pPr>
+            <w:pStyle w:val="TOC2"/>
+            <w:tabs>
+              <w:tab w:val="right" w:leader="dot" w:pos="8630"/>
+            </w:tabs>
+            <w:rPr>
+              <w:rFonts w:eastAsiaTheme="minorEastAsia"/>
+              <w:noProof/>
+            </w:rPr>
+          </w:pPr>
+          <w:hyperlink w:anchor="_Toc187342601" w:history="1">
+            <w:r>
+              <w:rPr>
+                <w:rStyle w:val="Hyperlink"/>
+                <w:rFonts w:ascii="Comic Sans MS" w:hAnsi="Comic Sans MS" w:cs="B Lotus"/>
+                <w:b/>
+                <w:bCs/>
+                <w:noProof/>
+                <w:rtl/>
+                <w:lang w:bidi="fa-IR"/>
+              </w:rPr>
+              <w:t>بررس</w:t>
+            </w:r>
+            <w:r>
+              <w:rPr>
+                <w:rStyle w:val="Hyperlink"/>
+                <w:rFonts w:ascii="Comic Sans MS" w:hAnsi="Comic Sans MS" w:cs="B Lotus" w:hint="cs"/>
+                <w:b/>
+                <w:bCs/>
+                <w:noProof/>
+                <w:rtl/>
+                <w:lang w:bidi="fa-IR"/>
+              </w:rPr>
+              <w:t>ی</w:t>
+            </w:r>
+            <w:r>
+              <w:rPr>
+                <w:rStyle w:val="Hyperlink"/>
+                <w:rFonts w:ascii="Comic Sans MS" w:hAnsi="Comic Sans MS" w:cs="B Lotus"/>
+                <w:b/>
+                <w:bCs/>
+                <w:noProof/>
+                <w:rtl/>
+                <w:lang w:bidi="fa-IR"/>
+              </w:rPr>
+              <w:t xml:space="preserve"> مد</w:t>
+            </w:r>
+            <w:r>
+              <w:rPr>
+                <w:rStyle w:val="Hyperlink"/>
+                <w:rFonts w:ascii="Comic Sans MS" w:hAnsi="Comic Sans MS" w:cs="B Lotus" w:hint="cs"/>
+                <w:b/>
+                <w:bCs/>
+                <w:noProof/>
+                <w:rtl/>
+                <w:lang w:bidi="fa-IR"/>
+              </w:rPr>
+              <w:t>ی</w:t>
+            </w:r>
+            <w:r>
+              <w:rPr>
+                <w:rStyle w:val="Hyperlink"/>
+                <w:rFonts w:ascii="Comic Sans MS" w:hAnsi="Comic Sans MS" w:cs="B Lotus" w:hint="eastAsia"/>
+                <w:b/>
+                <w:bCs/>
+                <w:noProof/>
+                <w:rtl/>
+                <w:lang w:bidi="fa-IR"/>
+              </w:rPr>
+              <w:t>ر</w:t>
+            </w:r>
+            <w:r>
+              <w:rPr>
+                <w:rStyle w:val="Hyperlink"/>
+                <w:rFonts w:ascii="Comic Sans MS" w:hAnsi="Comic Sans MS" w:cs="B Lotus" w:hint="cs"/>
+                <w:b/>
+                <w:bCs/>
+                <w:noProof/>
+                <w:rtl/>
+                <w:lang w:bidi="fa-IR"/>
+              </w:rPr>
+              <w:t>ی</w:t>
+            </w:r>
+            <w:r>
+              <w:rPr>
+                <w:rStyle w:val="Hyperlink"/>
+                <w:rFonts w:ascii="Comic Sans MS" w:hAnsi="Comic Sans MS" w:cs="B Lotus" w:hint="eastAsia"/>
+                <w:b/>
+                <w:bCs/>
+                <w:noProof/>
+                <w:rtl/>
+                <w:lang w:bidi="fa-IR"/>
+              </w:rPr>
+              <w:t>ت</w:t>
+            </w:r>
+            <w:r>
+              <w:rPr>
+                <w:rStyle w:val="Hyperlink"/>
+                <w:rFonts w:ascii="Comic Sans MS" w:hAnsi="Comic Sans MS" w:cs="B Lotus"/>
+                <w:b/>
+                <w:bCs/>
+                <w:noProof/>
+                <w:rtl/>
+                <w:lang w:bidi="fa-IR"/>
+              </w:rPr>
+              <w:t xml:space="preserve"> </w:t>
+            </w:r>
+            <w:r>
+              <w:rPr>
+                <w:rStyle w:val="Hyperlink"/>
+                <w:rFonts w:ascii="Comic Sans MS" w:hAnsi="Comic Sans MS" w:cs="B Lotus"/>
+                <w:b/>
+                <w:bCs/>
+                <w:noProof/>
+                <w:lang w:bidi="fa-IR"/>
+              </w:rPr>
+              <w:t>RNN</w:t>
+            </w:r>
+            <w:r>
+              <w:rPr>
+                <w:noProof/>
+                <w:webHidden/>
+              </w:rPr>
+              <w:tab/>
+            </w:r>
+            <w:r>
+              <w:rPr>
+                <w:noProof/>
+                <w:webHidden/>
+              </w:rPr>
+              <w:fldChar w:fldCharType="begin"/>
+            </w:r>
+            <w:r>
+              <w:rPr>
+                <w:noProof/>
+                <w:webHidden/>
+              </w:rPr>
+              <w:instrText xml:space="preserve"> PAGEREF _Toc187342601 \h </w:instrText>
+            </w:r>
+            <w:r>
+              <w:rPr>
+                <w:noProof/>
+                <w:webHidden/>
+              </w:rPr>
+            </w:r>
+            <w:r>
+              <w:rPr>
+                <w:noProof/>
+                <w:webHidden/>
+              </w:rPr>
+              <w:fldChar w:fldCharType="separate"/>
+            </w:r>
+            <w:r>
+              <w:rPr>
+                <w:noProof/>
+                <w:webHidden/>
+              </w:rPr>
+              <w:t>8</w:t>
+            </w:r>
+            <w:r>
+              <w:rPr>
+                <w:noProof/>
+                <w:webHidden/>
+              </w:rPr>
+              <w:fldChar w:fldCharType="end"/>
+            </w:r>
+          </w:hyperlink>
+        </w:p>
+        <w:p>
+          <w:pPr>
+            <w:pStyle w:val="TOC3"/>
+            <w:rPr>
+              <w:rFonts w:eastAsiaTheme="minorEastAsia"/>
+              <w:noProof/>
+            </w:rPr>
+          </w:pPr>
+          <w:hyperlink w:anchor="_Toc187342602" w:history="1">
+            <w:r>
+              <w:rPr>
+                <w:rStyle w:val="Hyperlink"/>
+                <w:rFonts w:cs="B Lotus"/>
+                <w:b/>
+                <w:bCs/>
+                <w:noProof/>
+                <w:rtl/>
+                <w:lang w:bidi="fa-IR"/>
+              </w:rPr>
+              <w:t>مکان</w:t>
+            </w:r>
+            <w:r>
+              <w:rPr>
+                <w:rStyle w:val="Hyperlink"/>
+                <w:rFonts w:cs="B Lotus" w:hint="cs"/>
+                <w:b/>
+                <w:bCs/>
+                <w:noProof/>
+                <w:rtl/>
+                <w:lang w:bidi="fa-IR"/>
+              </w:rPr>
+              <w:t>ی</w:t>
+            </w:r>
+            <w:r>
+              <w:rPr>
+                <w:rStyle w:val="Hyperlink"/>
+                <w:rFonts w:cs="B Lotus" w:hint="eastAsia"/>
+                <w:b/>
+                <w:bCs/>
+                <w:noProof/>
+                <w:rtl/>
+                <w:lang w:bidi="fa-IR"/>
+              </w:rPr>
+              <w:t>سم</w:t>
+            </w:r>
+            <w:r>
+              <w:rPr>
+                <w:rStyle w:val="Hyperlink"/>
+                <w:rFonts w:cs="B Lotus"/>
+                <w:b/>
+                <w:bCs/>
+                <w:noProof/>
+                <w:rtl/>
+                <w:lang w:bidi="fa-IR"/>
+              </w:rPr>
+              <w:t xml:space="preserve"> اصل</w:t>
+            </w:r>
+            <w:r>
+              <w:rPr>
+                <w:rStyle w:val="Hyperlink"/>
+                <w:rFonts w:cs="B Lotus" w:hint="cs"/>
+                <w:b/>
+                <w:bCs/>
+                <w:noProof/>
+                <w:rtl/>
+                <w:lang w:bidi="fa-IR"/>
+              </w:rPr>
+              <w:t>ی</w:t>
+            </w:r>
+            <w:r>
+              <w:rPr>
+                <w:noProof/>
+                <w:webHidden/>
+              </w:rPr>
+              <w:tab/>
+            </w:r>
+            <w:r>
+              <w:rPr>
+                <w:noProof/>
+                <w:webHidden/>
+              </w:rPr>
+              <w:fldChar w:fldCharType="begin"/>
+            </w:r>
+            <w:r>
+              <w:rPr>
+                <w:noProof/>
+                <w:webHidden/>
+              </w:rPr>
+              <w:instrText xml:space="preserve"> PAGEREF _Toc187342602 \h </w:instrText>
+            </w:r>
+            <w:r>
+              <w:rPr>
+                <w:noProof/>
+                <w:webHidden/>
+              </w:rPr>
+            </w:r>
+            <w:r>
+              <w:rPr>
+                <w:noProof/>
+                <w:webHidden/>
+              </w:rPr>
+              <w:fldChar w:fldCharType="separate"/>
+            </w:r>
+            <w:r>
+              <w:rPr>
+                <w:noProof/>
+                <w:webHidden/>
+              </w:rPr>
+              <w:t>8</w:t>
+            </w:r>
+            <w:r>
+              <w:rPr>
+                <w:noProof/>
+                <w:webHidden/>
+              </w:rPr>
+              <w:fldChar w:fldCharType="end"/>
+            </w:r>
+          </w:hyperlink>
+        </w:p>
+        <w:p>
+          <w:pPr>
+            <w:pStyle w:val="TOC3"/>
+            <w:rPr>
+              <w:rFonts w:eastAsiaTheme="minorEastAsia"/>
+              <w:noProof/>
+            </w:rPr>
+          </w:pPr>
+          <w:hyperlink w:anchor="_Toc187342603" w:history="1">
+            <w:r>
+              <w:rPr>
+                <w:rStyle w:val="Hyperlink"/>
+                <w:rFonts w:ascii="Comic Sans MS" w:hAnsi="Comic Sans MS" w:cs="B Lotus"/>
+                <w:b/>
+                <w:bCs/>
+                <w:noProof/>
+                <w:rtl/>
+                <w:lang w:bidi="fa-IR"/>
+              </w:rPr>
+              <w:t>مشکل شبکه ها</w:t>
+            </w:r>
+            <w:r>
+              <w:rPr>
+                <w:rStyle w:val="Hyperlink"/>
+                <w:rFonts w:ascii="Comic Sans MS" w:hAnsi="Comic Sans MS" w:cs="B Lotus" w:hint="cs"/>
+                <w:b/>
+                <w:bCs/>
+                <w:noProof/>
+                <w:rtl/>
+                <w:lang w:bidi="fa-IR"/>
+              </w:rPr>
+              <w:t>ی</w:t>
+            </w:r>
+            <w:r>
+              <w:rPr>
+                <w:rStyle w:val="Hyperlink"/>
+                <w:rFonts w:ascii="Comic Sans MS" w:hAnsi="Comic Sans MS" w:cs="B Lotus"/>
+                <w:b/>
+                <w:bCs/>
+                <w:noProof/>
+                <w:rtl/>
+                <w:lang w:bidi="fa-IR"/>
+              </w:rPr>
+              <w:t xml:space="preserve"> </w:t>
+            </w:r>
+            <w:r>
+              <w:rPr>
+                <w:rStyle w:val="Hyperlink"/>
+                <w:rFonts w:ascii="Comic Sans MS" w:hAnsi="Comic Sans MS" w:cs="B Lotus"/>
+                <w:b/>
+                <w:bCs/>
+                <w:noProof/>
+                <w:lang w:bidi="fa-IR"/>
+              </w:rPr>
+              <w:t>RNN</w:t>
+            </w:r>
+            <w:r>
+              <w:rPr>
+                <w:noProof/>
+                <w:webHidden/>
+              </w:rPr>
+              <w:tab/>
+            </w:r>
+            <w:r>
+              <w:rPr>
+                <w:noProof/>
+                <w:webHidden/>
+              </w:rPr>
+              <w:fldChar w:fldCharType="begin"/>
+            </w:r>
+            <w:r>
+              <w:rPr>
+                <w:noProof/>
+                <w:webHidden/>
+              </w:rPr>
+              <w:instrText xml:space="preserve"> PAGEREF _Toc187342603 \h </w:instrText>
+            </w:r>
+            <w:r>
+              <w:rPr>
+                <w:noProof/>
+                <w:webHidden/>
+              </w:rPr>
+            </w:r>
+            <w:r>
+              <w:rPr>
+                <w:noProof/>
+                <w:webHidden/>
+              </w:rPr>
+              <w:fldChar w:fldCharType="separate"/>
+            </w:r>
+            <w:r>
+              <w:rPr>
+                <w:noProof/>
+                <w:webHidden/>
+              </w:rPr>
+              <w:t>9</w:t>
+            </w:r>
+            <w:r>
+              <w:rPr>
+                <w:noProof/>
+                <w:webHidden/>
+              </w:rPr>
+              <w:fldChar w:fldCharType="end"/>
+            </w:r>
+          </w:hyperlink>
+        </w:p>
+        <w:p>
+          <w:pPr>
+            <w:pStyle w:val="TOC3"/>
+            <w:rPr>
+              <w:rFonts w:eastAsiaTheme="minorEastAsia"/>
+              <w:noProof/>
+            </w:rPr>
+          </w:pPr>
+          <w:hyperlink w:anchor="_Toc187342604" w:history="1">
+            <w:r>
+              <w:rPr>
+                <w:rStyle w:val="Hyperlink"/>
+                <w:rFonts w:cs="B Lotus"/>
+                <w:b/>
+                <w:bCs/>
+                <w:noProof/>
+                <w:rtl/>
+                <w:lang w:bidi="fa-IR"/>
+              </w:rPr>
+              <w:t>نحوه مد</w:t>
+            </w:r>
+            <w:r>
+              <w:rPr>
+                <w:rStyle w:val="Hyperlink"/>
+                <w:rFonts w:cs="B Lotus" w:hint="cs"/>
+                <w:b/>
+                <w:bCs/>
+                <w:noProof/>
+                <w:rtl/>
+                <w:lang w:bidi="fa-IR"/>
+              </w:rPr>
+              <w:t>ی</w:t>
+            </w:r>
+            <w:r>
+              <w:rPr>
+                <w:rStyle w:val="Hyperlink"/>
+                <w:rFonts w:cs="B Lotus" w:hint="eastAsia"/>
+                <w:b/>
+                <w:bCs/>
+                <w:noProof/>
+                <w:rtl/>
+                <w:lang w:bidi="fa-IR"/>
+              </w:rPr>
+              <w:t>ر</w:t>
+            </w:r>
+            <w:r>
+              <w:rPr>
+                <w:rStyle w:val="Hyperlink"/>
+                <w:rFonts w:cs="B Lotus" w:hint="cs"/>
+                <w:b/>
+                <w:bCs/>
+                <w:noProof/>
+                <w:rtl/>
+                <w:lang w:bidi="fa-IR"/>
+              </w:rPr>
+              <w:t>ی</w:t>
+            </w:r>
+            <w:r>
+              <w:rPr>
+                <w:rStyle w:val="Hyperlink"/>
+                <w:rFonts w:cs="B Lotus" w:hint="eastAsia"/>
+                <w:b/>
+                <w:bCs/>
+                <w:noProof/>
+                <w:rtl/>
+                <w:lang w:bidi="fa-IR"/>
+              </w:rPr>
+              <w:t>ت</w:t>
+            </w:r>
+            <w:r>
+              <w:rPr>
+                <w:rStyle w:val="Hyperlink"/>
+                <w:rFonts w:cs="B Lotus"/>
+                <w:b/>
+                <w:bCs/>
+                <w:noProof/>
+                <w:rtl/>
+                <w:lang w:bidi="fa-IR"/>
+              </w:rPr>
+              <w:t xml:space="preserve"> وابستگ</w:t>
+            </w:r>
+            <w:r>
+              <w:rPr>
+                <w:rStyle w:val="Hyperlink"/>
+                <w:rFonts w:cs="B Lotus" w:hint="cs"/>
+                <w:b/>
+                <w:bCs/>
+                <w:noProof/>
+                <w:rtl/>
+                <w:lang w:bidi="fa-IR"/>
+              </w:rPr>
+              <w:t>ی</w:t>
+            </w:r>
+            <w:r>
+              <w:rPr>
+                <w:rStyle w:val="Hyperlink"/>
+                <w:rFonts w:cs="B Lotus"/>
+                <w:b/>
+                <w:bCs/>
+                <w:noProof/>
+                <w:rtl/>
+                <w:lang w:bidi="fa-IR"/>
+              </w:rPr>
+              <w:t>‌ها</w:t>
+            </w:r>
+            <w:r>
+              <w:rPr>
+                <w:rStyle w:val="Hyperlink"/>
+                <w:rFonts w:cs="B Lotus" w:hint="cs"/>
+                <w:b/>
+                <w:bCs/>
+                <w:noProof/>
+                <w:rtl/>
+                <w:lang w:bidi="fa-IR"/>
+              </w:rPr>
+              <w:t>ی</w:t>
+            </w:r>
+            <w:r>
+              <w:rPr>
+                <w:rStyle w:val="Hyperlink"/>
+                <w:rFonts w:cs="B Lotus"/>
+                <w:b/>
+                <w:bCs/>
+                <w:noProof/>
+                <w:rtl/>
+                <w:lang w:bidi="fa-IR"/>
+              </w:rPr>
+              <w:t xml:space="preserve"> طولان</w:t>
+            </w:r>
+            <w:r>
+              <w:rPr>
+                <w:rStyle w:val="Hyperlink"/>
+                <w:rFonts w:cs="B Lotus" w:hint="cs"/>
+                <w:b/>
+                <w:bCs/>
+                <w:noProof/>
+                <w:rtl/>
+                <w:lang w:bidi="fa-IR"/>
+              </w:rPr>
+              <w:t>ی</w:t>
+            </w:r>
+            <w:r>
+              <w:rPr>
+                <w:rStyle w:val="Hyperlink"/>
+                <w:rFonts w:cs="B Lotus"/>
+                <w:b/>
+                <w:bCs/>
+                <w:noProof/>
+                <w:rtl/>
+                <w:lang w:bidi="fa-IR"/>
+              </w:rPr>
+              <w:t xml:space="preserve"> مدت</w:t>
+            </w:r>
+            <w:r>
+              <w:rPr>
+                <w:noProof/>
+                <w:webHidden/>
+              </w:rPr>
+              <w:tab/>
+            </w:r>
+            <w:r>
+              <w:rPr>
+                <w:noProof/>
+                <w:webHidden/>
+              </w:rPr>
+              <w:fldChar w:fldCharType="begin"/>
+            </w:r>
+            <w:r>
+              <w:rPr>
+                <w:noProof/>
+                <w:webHidden/>
+              </w:rPr>
+              <w:instrText xml:space="preserve"> PAGEREF _Toc187342604 \h </w:instrText>
+            </w:r>
+            <w:r>
+              <w:rPr>
+                <w:noProof/>
+                <w:webHidden/>
+              </w:rPr>
+            </w:r>
+            <w:r>
+              <w:rPr>
+                <w:noProof/>
+                <w:webHidden/>
+              </w:rPr>
+              <w:fldChar w:fldCharType="separate"/>
+            </w:r>
+            <w:r>
+              <w:rPr>
+                <w:noProof/>
+                <w:webHidden/>
+              </w:rPr>
+              <w:t>11</w:t>
+            </w:r>
+            <w:r>
+              <w:rPr>
+                <w:noProof/>
+                <w:webHidden/>
+              </w:rPr>
+              <w:fldChar w:fldCharType="end"/>
+            </w:r>
+          </w:hyperlink>
+        </w:p>
+        <w:p>
+          <w:pPr>
+            <w:pStyle w:val="TOC2"/>
+            <w:tabs>
+              <w:tab w:val="right" w:leader="dot" w:pos="8630"/>
+            </w:tabs>
+            <w:rPr>
+              <w:rFonts w:eastAsiaTheme="minorEastAsia"/>
+              <w:noProof/>
+            </w:rPr>
+          </w:pPr>
+          <w:hyperlink w:anchor="_Toc187342605" w:history="1">
+            <w:r>
+              <w:rPr>
+                <w:rStyle w:val="Hyperlink"/>
+                <w:rFonts w:ascii="Comic Sans MS" w:hAnsi="Comic Sans MS" w:cs="B Lotus"/>
+                <w:b/>
+                <w:bCs/>
+                <w:noProof/>
+                <w:rtl/>
+                <w:lang w:bidi="fa-IR"/>
+              </w:rPr>
+              <w:t>بررس</w:t>
+            </w:r>
+            <w:r>
+              <w:rPr>
+                <w:rStyle w:val="Hyperlink"/>
+                <w:rFonts w:ascii="Comic Sans MS" w:hAnsi="Comic Sans MS" w:cs="B Lotus" w:hint="cs"/>
+                <w:b/>
+                <w:bCs/>
+                <w:noProof/>
+                <w:rtl/>
+                <w:lang w:bidi="fa-IR"/>
+              </w:rPr>
+              <w:t>ی</w:t>
+            </w:r>
+            <w:r>
+              <w:rPr>
+                <w:rStyle w:val="Hyperlink"/>
+                <w:rFonts w:ascii="Comic Sans MS" w:hAnsi="Comic Sans MS" w:cs="B Lotus"/>
+                <w:b/>
+                <w:bCs/>
+                <w:noProof/>
+                <w:rtl/>
+                <w:lang w:bidi="fa-IR"/>
+              </w:rPr>
+              <w:t xml:space="preserve"> مد</w:t>
+            </w:r>
+            <w:r>
+              <w:rPr>
+                <w:rStyle w:val="Hyperlink"/>
+                <w:rFonts w:ascii="Comic Sans MS" w:hAnsi="Comic Sans MS" w:cs="B Lotus" w:hint="cs"/>
+                <w:b/>
+                <w:bCs/>
+                <w:noProof/>
+                <w:rtl/>
+                <w:lang w:bidi="fa-IR"/>
+              </w:rPr>
+              <w:t>ی</w:t>
+            </w:r>
+            <w:r>
+              <w:rPr>
+                <w:rStyle w:val="Hyperlink"/>
+                <w:rFonts w:ascii="Comic Sans MS" w:hAnsi="Comic Sans MS" w:cs="B Lotus" w:hint="eastAsia"/>
+                <w:b/>
+                <w:bCs/>
+                <w:noProof/>
+                <w:rtl/>
+                <w:lang w:bidi="fa-IR"/>
+              </w:rPr>
+              <w:t>ر</w:t>
+            </w:r>
+            <w:r>
+              <w:rPr>
+                <w:rStyle w:val="Hyperlink"/>
+                <w:rFonts w:ascii="Comic Sans MS" w:hAnsi="Comic Sans MS" w:cs="B Lotus" w:hint="cs"/>
+                <w:b/>
+                <w:bCs/>
+                <w:noProof/>
+                <w:rtl/>
+                <w:lang w:bidi="fa-IR"/>
+              </w:rPr>
+              <w:t>ی</w:t>
+            </w:r>
+            <w:r>
+              <w:rPr>
+                <w:rStyle w:val="Hyperlink"/>
+                <w:rFonts w:ascii="Comic Sans MS" w:hAnsi="Comic Sans MS" w:cs="B Lotus" w:hint="eastAsia"/>
+                <w:b/>
+                <w:bCs/>
+                <w:noProof/>
+                <w:rtl/>
+                <w:lang w:bidi="fa-IR"/>
+              </w:rPr>
+              <w:t>ت</w:t>
+            </w:r>
+            <w:r>
+              <w:rPr>
+                <w:rStyle w:val="Hyperlink"/>
+                <w:rFonts w:ascii="Comic Sans MS" w:hAnsi="Comic Sans MS" w:cs="B Lotus"/>
+                <w:b/>
+                <w:bCs/>
+                <w:noProof/>
+                <w:rtl/>
+                <w:lang w:bidi="fa-IR"/>
+              </w:rPr>
+              <w:t xml:space="preserve"> شبکه ها</w:t>
+            </w:r>
+            <w:r>
+              <w:rPr>
+                <w:rStyle w:val="Hyperlink"/>
+                <w:rFonts w:ascii="Comic Sans MS" w:hAnsi="Comic Sans MS" w:cs="B Lotus" w:hint="cs"/>
+                <w:b/>
+                <w:bCs/>
+                <w:noProof/>
+                <w:rtl/>
+                <w:lang w:bidi="fa-IR"/>
+              </w:rPr>
+              <w:t>ی</w:t>
+            </w:r>
+            <w:r>
+              <w:rPr>
+                <w:rStyle w:val="Hyperlink"/>
+                <w:rFonts w:ascii="Comic Sans MS" w:hAnsi="Comic Sans MS" w:cs="B Lotus"/>
+                <w:b/>
+                <w:bCs/>
+                <w:noProof/>
+                <w:rtl/>
+                <w:lang w:bidi="fa-IR"/>
+              </w:rPr>
+              <w:t xml:space="preserve"> </w:t>
+            </w:r>
+            <w:r>
+              <w:rPr>
+                <w:rStyle w:val="Hyperlink"/>
+                <w:rFonts w:ascii="Comic Sans MS" w:hAnsi="Comic Sans MS" w:cs="B Lotus"/>
+                <w:b/>
+                <w:bCs/>
+                <w:noProof/>
+                <w:lang w:bidi="fa-IR"/>
+              </w:rPr>
+              <w:t>Transformer</w:t>
+            </w:r>
+            <w:r>
+              <w:rPr>
+                <w:noProof/>
+                <w:webHidden/>
+              </w:rPr>
+              <w:tab/>
+            </w:r>
+            <w:r>
+              <w:rPr>
+                <w:noProof/>
+                <w:webHidden/>
+              </w:rPr>
+              <w:fldChar w:fldCharType="begin"/>
+            </w:r>
+            <w:r>
+              <w:rPr>
+                <w:noProof/>
+                <w:webHidden/>
+              </w:rPr>
+              <w:instrText xml:space="preserve"> PAGEREF _Toc187342605 \h </w:instrText>
+            </w:r>
+            <w:r>
+              <w:rPr>
+                <w:noProof/>
+                <w:webHidden/>
+              </w:rPr>
+            </w:r>
+            <w:r>
+              <w:rPr>
+                <w:noProof/>
+                <w:webHidden/>
+              </w:rPr>
+              <w:fldChar w:fldCharType="separate"/>
+            </w:r>
+            <w:r>
+              <w:rPr>
+                <w:noProof/>
+                <w:webHidden/>
+              </w:rPr>
+              <w:t>11</w:t>
+            </w:r>
+            <w:r>
+              <w:rPr>
+                <w:noProof/>
+                <w:webHidden/>
+              </w:rPr>
+              <w:fldChar w:fldCharType="end"/>
+            </w:r>
+          </w:hyperlink>
+        </w:p>
+        <w:p>
+          <w:pPr>
+            <w:pStyle w:val="TOC3"/>
+            <w:rPr>
+              <w:rFonts w:eastAsiaTheme="minorEastAsia"/>
+              <w:noProof/>
+            </w:rPr>
+          </w:pPr>
+          <w:hyperlink w:anchor="_Toc187342606" w:history="1">
+            <w:r>
+              <w:rPr>
+                <w:rStyle w:val="Hyperlink"/>
+                <w:rFonts w:ascii="Comic Sans MS" w:hAnsi="Comic Sans MS" w:cs="B Lotus"/>
+                <w:b/>
+                <w:bCs/>
+                <w:noProof/>
+                <w:rtl/>
+                <w:lang w:bidi="fa-IR"/>
+              </w:rPr>
+              <w:t>مکان</w:t>
+            </w:r>
+            <w:r>
+              <w:rPr>
+                <w:rStyle w:val="Hyperlink"/>
+                <w:rFonts w:ascii="Comic Sans MS" w:hAnsi="Comic Sans MS" w:cs="B Lotus" w:hint="cs"/>
+                <w:b/>
+                <w:bCs/>
+                <w:noProof/>
+                <w:rtl/>
+                <w:lang w:bidi="fa-IR"/>
+              </w:rPr>
+              <w:t>ی</w:t>
+            </w:r>
+            <w:r>
+              <w:rPr>
+                <w:rStyle w:val="Hyperlink"/>
+                <w:rFonts w:ascii="Comic Sans MS" w:hAnsi="Comic Sans MS" w:cs="B Lotus" w:hint="eastAsia"/>
+                <w:b/>
+                <w:bCs/>
+                <w:noProof/>
+                <w:rtl/>
+                <w:lang w:bidi="fa-IR"/>
+              </w:rPr>
+              <w:t>سم</w:t>
+            </w:r>
+            <w:r>
+              <w:rPr>
+                <w:rStyle w:val="Hyperlink"/>
+                <w:rFonts w:ascii="Comic Sans MS" w:hAnsi="Comic Sans MS" w:cs="B Lotus"/>
+                <w:b/>
+                <w:bCs/>
+                <w:noProof/>
+                <w:rtl/>
+                <w:lang w:bidi="fa-IR"/>
+              </w:rPr>
+              <w:t xml:space="preserve"> </w:t>
+            </w:r>
+            <w:r>
+              <w:rPr>
+                <w:rStyle w:val="Hyperlink"/>
+                <w:rFonts w:ascii="Comic Sans MS" w:hAnsi="Comic Sans MS" w:cs="B Lotus"/>
+                <w:b/>
+                <w:bCs/>
+                <w:noProof/>
+                <w:lang w:bidi="fa-IR"/>
+              </w:rPr>
+              <w:t>self-attention</w:t>
+            </w:r>
+            <w:r>
+              <w:rPr>
+                <w:noProof/>
+                <w:webHidden/>
+              </w:rPr>
+              <w:tab/>
+            </w:r>
+            <w:r>
+              <w:rPr>
+                <w:noProof/>
+                <w:webHidden/>
+              </w:rPr>
+              <w:fldChar w:fldCharType="begin"/>
+            </w:r>
+            <w:r>
+              <w:rPr>
+                <w:noProof/>
+                <w:webHidden/>
+              </w:rPr>
+              <w:instrText xml:space="preserve"> PAGEREF _Toc187342606 \h </w:instrText>
+            </w:r>
+            <w:r>
+              <w:rPr>
+                <w:noProof/>
+                <w:webHidden/>
+              </w:rPr>
+            </w:r>
+            <w:r>
+              <w:rPr>
+                <w:noProof/>
+                <w:webHidden/>
+              </w:rPr>
+              <w:fldChar w:fldCharType="separate"/>
+            </w:r>
+            <w:r>
+              <w:rPr>
+                <w:noProof/>
+                <w:webHidden/>
+              </w:rPr>
+              <w:t>11</w:t>
+            </w:r>
+            <w:r>
+              <w:rPr>
+                <w:noProof/>
+                <w:webHidden/>
+              </w:rPr>
+              <w:fldChar w:fldCharType="end"/>
+            </w:r>
+          </w:hyperlink>
+        </w:p>
+        <w:p>
+          <w:pPr>
+            <w:pStyle w:val="TOC3"/>
+            <w:rPr>
+              <w:rFonts w:eastAsiaTheme="minorEastAsia"/>
+              <w:noProof/>
+            </w:rPr>
+          </w:pPr>
+          <w:hyperlink w:anchor="_Toc187342607" w:history="1">
+            <w:r>
+              <w:rPr>
+                <w:rStyle w:val="Hyperlink"/>
+                <w:rFonts w:cs="B Lotus"/>
+                <w:b/>
+                <w:bCs/>
+                <w:noProof/>
+                <w:rtl/>
+                <w:lang w:bidi="fa-IR"/>
+              </w:rPr>
+              <w:t>مزا</w:t>
+            </w:r>
+            <w:r>
+              <w:rPr>
+                <w:rStyle w:val="Hyperlink"/>
+                <w:rFonts w:cs="B Lotus" w:hint="cs"/>
+                <w:b/>
+                <w:bCs/>
+                <w:noProof/>
+                <w:rtl/>
+                <w:lang w:bidi="fa-IR"/>
+              </w:rPr>
+              <w:t>ی</w:t>
+            </w:r>
+            <w:r>
+              <w:rPr>
+                <w:rStyle w:val="Hyperlink"/>
+                <w:rFonts w:cs="B Lotus" w:hint="eastAsia"/>
+                <w:b/>
+                <w:bCs/>
+                <w:noProof/>
+                <w:rtl/>
+                <w:lang w:bidi="fa-IR"/>
+              </w:rPr>
+              <w:t>ا</w:t>
+            </w:r>
+            <w:r>
+              <w:rPr>
+                <w:rStyle w:val="Hyperlink"/>
+                <w:rFonts w:cs="B Lotus"/>
+                <w:b/>
+                <w:bCs/>
+                <w:noProof/>
+                <w:rtl/>
+                <w:lang w:bidi="fa-IR"/>
+              </w:rPr>
+              <w:t xml:space="preserve"> ا</w:t>
+            </w:r>
+            <w:r>
+              <w:rPr>
+                <w:rStyle w:val="Hyperlink"/>
+                <w:rFonts w:cs="B Lotus" w:hint="cs"/>
+                <w:b/>
+                <w:bCs/>
+                <w:noProof/>
+                <w:rtl/>
+                <w:lang w:bidi="fa-IR"/>
+              </w:rPr>
+              <w:t>ی</w:t>
+            </w:r>
+            <w:r>
+              <w:rPr>
+                <w:rStyle w:val="Hyperlink"/>
+                <w:rFonts w:cs="B Lotus" w:hint="eastAsia"/>
+                <w:b/>
+                <w:bCs/>
+                <w:noProof/>
+                <w:rtl/>
+                <w:lang w:bidi="fa-IR"/>
+              </w:rPr>
+              <w:t>ن</w:t>
+            </w:r>
+            <w:r>
+              <w:rPr>
+                <w:rStyle w:val="Hyperlink"/>
+                <w:rFonts w:cs="B Lotus"/>
+                <w:b/>
+                <w:bCs/>
+                <w:noProof/>
+                <w:rtl/>
+                <w:lang w:bidi="fa-IR"/>
+              </w:rPr>
+              <w:t xml:space="preserve"> شبکه‌ها</w:t>
+            </w:r>
+            <w:r>
+              <w:rPr>
+                <w:noProof/>
+                <w:webHidden/>
+              </w:rPr>
+              <w:tab/>
+            </w:r>
+            <w:r>
+              <w:rPr>
+                <w:noProof/>
+                <w:webHidden/>
+              </w:rPr>
+              <w:fldChar w:fldCharType="begin"/>
+            </w:r>
+            <w:r>
+              <w:rPr>
+                <w:noProof/>
+                <w:webHidden/>
+              </w:rPr>
+              <w:instrText xml:space="preserve"> PAGEREF _Toc187342607 \h </w:instrText>
+            </w:r>
+            <w:r>
+              <w:rPr>
+                <w:noProof/>
+                <w:webHidden/>
+              </w:rPr>
+            </w:r>
+            <w:r>
+              <w:rPr>
+                <w:noProof/>
+                <w:webHidden/>
+              </w:rPr>
+              <w:fldChar w:fldCharType="separate"/>
+            </w:r>
+            <w:r>
+              <w:rPr>
+                <w:noProof/>
+                <w:webHidden/>
+              </w:rPr>
+              <w:t>12</w:t>
+            </w:r>
+            <w:r>
+              <w:rPr>
+                <w:noProof/>
+                <w:webHidden/>
+              </w:rPr>
+              <w:fldChar w:fldCharType="end"/>
+            </w:r>
+          </w:hyperlink>
+        </w:p>
+        <w:p>
+          <w:pPr>
+            <w:pStyle w:val="TOC3"/>
+            <w:rPr>
+              <w:rFonts w:eastAsiaTheme="minorEastAsia"/>
+              <w:noProof/>
+            </w:rPr>
+          </w:pPr>
+          <w:hyperlink w:anchor="_Toc187342608" w:history="1">
+            <w:r>
+              <w:rPr>
+                <w:rStyle w:val="Hyperlink"/>
+                <w:rFonts w:cs="B Lotus"/>
+                <w:b/>
+                <w:bCs/>
+                <w:noProof/>
+                <w:rtl/>
+                <w:lang w:bidi="fa-IR"/>
+              </w:rPr>
+              <w:t>چالش‌ها</w:t>
+            </w:r>
+            <w:r>
+              <w:rPr>
+                <w:noProof/>
+                <w:webHidden/>
+              </w:rPr>
+              <w:tab/>
+            </w:r>
+            <w:r>
+              <w:rPr>
+                <w:noProof/>
+                <w:webHidden/>
+              </w:rPr>
+              <w:fldChar w:fldCharType="begin"/>
+            </w:r>
+            <w:r>
+              <w:rPr>
+                <w:noProof/>
+                <w:webHidden/>
+              </w:rPr>
+              <w:instrText xml:space="preserve"> PAGEREF _Toc187342608 \h </w:instrText>
+            </w:r>
+            <w:r>
+              <w:rPr>
+                <w:noProof/>
+                <w:webHidden/>
+              </w:rPr>
+            </w:r>
+            <w:r>
+              <w:rPr>
+                <w:noProof/>
+                <w:webHidden/>
+              </w:rPr>
+              <w:fldChar w:fldCharType="separate"/>
+            </w:r>
+            <w:r>
+              <w:rPr>
+                <w:noProof/>
+                <w:webHidden/>
+              </w:rPr>
+              <w:t>13</w:t>
             </w:r>
             <w:r>
               <w:rPr>
@@ -818,58 +1954,6 @@
     <w:p>
       <w:pPr>
         <w:bidi/>
-        <w:jc w:val="center"/>
-        <w:rPr>
-          <w:rFonts w:ascii="Hepta Slab" w:hAnsi="Hepta Slab" w:cs="B Lotus"/>
-          <w:sz w:val="44"/>
-          <w:szCs w:val="44"/>
-          <w:rtl/>
-          <w:lang w:bidi="fa-IR"/>
-        </w:rPr>
-      </w:pPr>
-    </w:p>
-    <w:p>
-      <w:pPr>
-        <w:bidi/>
-        <w:jc w:val="center"/>
-        <w:rPr>
-          <w:rFonts w:ascii="Hepta Slab" w:hAnsi="Hepta Slab" w:cs="B Lotus"/>
-          <w:sz w:val="44"/>
-          <w:szCs w:val="44"/>
-          <w:rtl/>
-          <w:lang w:bidi="fa-IR"/>
-        </w:rPr>
-      </w:pPr>
-    </w:p>
-    <w:p>
-      <w:pPr>
-        <w:bidi/>
-        <w:jc w:val="center"/>
-        <w:rPr>
-          <w:rFonts w:ascii="Hepta Slab" w:hAnsi="Hepta Slab" w:cs="B Lotus"/>
-          <w:sz w:val="44"/>
-          <w:szCs w:val="44"/>
-          <w:rtl/>
-          <w:lang w:bidi="fa-IR"/>
-        </w:rPr>
-      </w:pPr>
-    </w:p>
-    <w:p>
-      <w:pPr>
-        <w:bidi/>
-        <w:jc w:val="center"/>
-        <w:rPr>
-          <w:rFonts w:ascii="Hepta Slab" w:hAnsi="Hepta Slab" w:cs="B Lotus"/>
-          <w:sz w:val="44"/>
-          <w:szCs w:val="44"/>
-          <w:rtl/>
-          <w:lang w:bidi="fa-IR"/>
-        </w:rPr>
-      </w:pPr>
-    </w:p>
-    <w:p>
-      <w:pPr>
-        <w:bidi/>
         <w:rPr>
           <w:rFonts w:ascii="Hepta Slab" w:hAnsi="Hepta Slab" w:cs="B Lotus"/>
           <w:sz w:val="44"/>
@@ -896,7 +1980,7 @@
           <w:lang w:bidi="fa-IR"/>
         </w:rPr>
       </w:pPr>
-      <w:bookmarkStart w:id="0" w:name="_Toc187272684"/>
+      <w:bookmarkStart w:id="0" w:name="_Toc187342597"/>
       <w:r>
         <w:rPr>
           <w:rFonts w:cs="B Lotus" w:hint="cs"/>
@@ -971,7 +2055,29 @@
           <w:rtl/>
           <w:lang w:bidi="fa-IR"/>
         </w:rPr>
-        <w:t xml:space="preserve"> در مدل سازی دنباله‌ها بهتر عمل میکند؟ </w:t>
+        <w:t xml:space="preserve"> در مدل سازی </w:t>
+      </w:r>
+      <w:proofErr w:type="spellStart"/>
+      <w:r>
+        <w:rPr>
+          <w:rFonts w:ascii="Hepta Slab" w:hAnsi="Hepta Slab" w:cs="B Lotus" w:hint="cs"/>
+          <w:sz w:val="36"/>
+          <w:szCs w:val="36"/>
+          <w:rtl/>
+          <w:lang w:bidi="fa-IR"/>
+        </w:rPr>
+        <w:t>دنباله‌ها</w:t>
+      </w:r>
+      <w:proofErr w:type="spellEnd"/>
+      <w:r>
+        <w:rPr>
+          <w:rFonts w:ascii="Hepta Slab" w:hAnsi="Hepta Slab" w:cs="B Lotus" w:hint="cs"/>
+          <w:sz w:val="36"/>
+          <w:szCs w:val="36"/>
+          <w:rtl/>
+          <w:lang w:bidi="fa-IR"/>
+        </w:rPr>
+        <w:t xml:space="preserve"> بهتر عمل میکند؟ </w:t>
       </w:r>
     </w:p>
     <w:p>
@@ -1432,17 +2538,50 @@
           <w:rtl/>
           <w:lang w:bidi="fa-IR"/>
         </w:rPr>
-        <w:t xml:space="preserve"> ها و المان‌های دنباله ها میسازد. </w:t>
-      </w:r>
-      <w:r>
-        <w:rPr>
-          <w:rFonts w:ascii="Hepta Slab" w:hAnsi="Hepta Slab" w:cs="B Lotus" w:hint="cs"/>
-          <w:sz w:val="32"/>
-          <w:szCs w:val="32"/>
-          <w:rtl/>
-          <w:lang w:bidi="fa-IR"/>
-        </w:rPr>
-        <w:t xml:space="preserve">همین مسئله باعث میشود </w:t>
+        <w:t xml:space="preserve"> ها و </w:t>
+      </w:r>
+      <w:proofErr w:type="spellStart"/>
+      <w:r>
+        <w:rPr>
+          <w:rFonts w:ascii="Hepta Slab" w:hAnsi="Hepta Slab" w:cs="B Lotus" w:hint="cs"/>
+          <w:sz w:val="32"/>
+          <w:szCs w:val="32"/>
+          <w:rtl/>
+          <w:lang w:bidi="fa-IR"/>
+        </w:rPr>
+        <w:t>المان‌های</w:t>
+      </w:r>
+      <w:proofErr w:type="spellEnd"/>
+      <w:r>
+        <w:rPr>
+          <w:rFonts w:ascii="Hepta Slab" w:hAnsi="Hepta Slab" w:cs="B Lotus" w:hint="cs"/>
+          <w:sz w:val="32"/>
+          <w:szCs w:val="32"/>
+          <w:rtl/>
+          <w:lang w:bidi="fa-IR"/>
+        </w:rPr>
+        <w:t xml:space="preserve"> دنباله ها میسازد. </w:t>
+      </w:r>
+      <w:r>
+        <w:rPr>
+          <w:rFonts w:ascii="Hepta Slab" w:hAnsi="Hepta Slab" w:cs="B Lotus" w:hint="cs"/>
+          <w:sz w:val="32"/>
+          <w:szCs w:val="32"/>
+          <w:rtl/>
+          <w:lang w:bidi="fa-IR"/>
+        </w:rPr>
+        <w:t xml:space="preserve">همین </w:t>
+      </w:r>
+      <w:r>
+        <w:rPr>
+          <w:rFonts w:ascii="Hepta Slab" w:hAnsi="Hepta Slab" w:cs="B Lotus" w:hint="cs"/>
+          <w:sz w:val="32"/>
+          <w:szCs w:val="32"/>
+          <w:rtl/>
+          <w:lang w:bidi="fa-IR"/>
+        </w:rPr>
+        <w:lastRenderedPageBreak/>
+        <w:t xml:space="preserve">مسئله باعث میشود </w:t>
       </w:r>
       <w:r>
         <w:rPr>
@@ -1534,7 +2673,6 @@
           <w:rtl/>
           <w:lang w:bidi="fa-IR"/>
         </w:rPr>
-        <w:lastRenderedPageBreak/>
         <w:t xml:space="preserve">در مقابل </w:t>
       </w:r>
       <w:r>
@@ -1792,7 +2930,29 @@
           <w:rtl/>
           <w:lang w:bidi="fa-IR"/>
         </w:rPr>
-        <w:t xml:space="preserve">به این معنی کدام شبکه عصبی میتواند گذشته های دورتری را به یاد بیاورد. </w:t>
+        <w:t xml:space="preserve">به این معنی کدام شبکه عصبی میتواند گذشته های </w:t>
+      </w:r>
+      <w:proofErr w:type="spellStart"/>
+      <w:r>
+        <w:rPr>
+          <w:rFonts w:ascii="Hepta Slab" w:hAnsi="Hepta Slab" w:cs="B Lotus" w:hint="cs"/>
+          <w:sz w:val="32"/>
+          <w:szCs w:val="32"/>
+          <w:rtl/>
+          <w:lang w:bidi="fa-IR"/>
+        </w:rPr>
+        <w:t>دورتری</w:t>
+      </w:r>
+      <w:proofErr w:type="spellEnd"/>
+      <w:r>
+        <w:rPr>
+          <w:rFonts w:ascii="Hepta Slab" w:hAnsi="Hepta Slab" w:cs="B Lotus" w:hint="cs"/>
+          <w:sz w:val="32"/>
+          <w:szCs w:val="32"/>
+          <w:rtl/>
+          <w:lang w:bidi="fa-IR"/>
+        </w:rPr>
+        <w:t xml:space="preserve"> را به یاد بیاورد. </w:t>
       </w:r>
       <w:r>
         <w:rPr>
@@ -1946,7 +3106,40 @@
           <w:rtl/>
           <w:lang w:bidi="fa-IR"/>
         </w:rPr>
-        <w:t xml:space="preserve"> استفاده میکند تا وزن های را تنظیم کند. وقتی دنباله بزرگ بشود این مقدار گرادیان میتواند بسیار کوچک یا بسیار بزرگ شود. اگر دچار محو شدگی گرادیان شویم باعث میشود گام های ابتدایی دنباله تاثیر بسیار ناچیز و کمی در تنظیم وزن ها داشته باشند، به این معنی که </w:t>
+        <w:t xml:space="preserve"> استفاده میکند تا وزن های را تنظیم کند. وقتی دنباله بزرگ بشود این مقدار گرادیان میتواند بسیار کوچک یا بسیار </w:t>
+      </w:r>
+      <w:r>
+        <w:rPr>
+          <w:rFonts w:ascii="Hepta Slab" w:hAnsi="Hepta Slab" w:cs="B Lotus" w:hint="cs"/>
+          <w:sz w:val="32"/>
+          <w:szCs w:val="32"/>
+          <w:rtl/>
+          <w:lang w:bidi="fa-IR"/>
+        </w:rPr>
+        <w:lastRenderedPageBreak/>
+        <w:t xml:space="preserve">بزرگ شود. اگر دچار محو </w:t>
+      </w:r>
+      <w:proofErr w:type="spellStart"/>
+      <w:r>
+        <w:rPr>
+          <w:rFonts w:ascii="Hepta Slab" w:hAnsi="Hepta Slab" w:cs="B Lotus" w:hint="cs"/>
+          <w:sz w:val="32"/>
+          <w:szCs w:val="32"/>
+          <w:rtl/>
+          <w:lang w:bidi="fa-IR"/>
+        </w:rPr>
+        <w:t>شدگی</w:t>
+      </w:r>
+      <w:proofErr w:type="spellEnd"/>
+      <w:r>
+        <w:rPr>
+          <w:rFonts w:ascii="Hepta Slab" w:hAnsi="Hepta Slab" w:cs="B Lotus" w:hint="cs"/>
+          <w:sz w:val="32"/>
+          <w:szCs w:val="32"/>
+          <w:rtl/>
+          <w:lang w:bidi="fa-IR"/>
+        </w:rPr>
+        <w:t xml:space="preserve"> گرادیان شویم باعث میشود گام های ابتدایی دنباله تاثیر بسیار ناچیز و کمی در تنظیم وزن ها داشته باشند، به این معنی که </w:t>
       </w:r>
       <w:r>
         <w:rPr>
@@ -2036,7 +3229,6 @@
           <w:rtl/>
           <w:lang w:bidi="fa-IR"/>
         </w:rPr>
-        <w:lastRenderedPageBreak/>
         <w:t xml:space="preserve">در مقابل </w:t>
       </w:r>
       <w:r>
@@ -2152,7 +3344,7 @@
         <w:bidi/>
         <w:jc w:val="both"/>
         <w:rPr>
-          <w:rFonts w:ascii="Hepta Slab" w:hAnsi="Hepta Slab" w:cs="B Lotus" w:hint="cs"/>
+          <w:rFonts w:ascii="Hepta Slab" w:hAnsi="Hepta Slab" w:cs="B Lotus"/>
           <w:sz w:val="32"/>
           <w:szCs w:val="32"/>
           <w:lang w:bidi="fa-IR"/>
@@ -2275,6 +3467,7 @@
           <w:szCs w:val="32"/>
           <w:lang w:bidi="fa-IR"/>
         </w:rPr>
+        <w:lastRenderedPageBreak/>
         <w:drawing>
           <wp:inline distT="0" distB="0" distL="0" distR="0" wp14:anchorId="04FD0AFA" wp14:editId="12ED0A7B">
             <wp:extent cx="4376404" cy="2889549"/>
@@ -2345,7 +3538,6 @@
           <w:rtl/>
           <w:lang w:bidi="fa-IR"/>
         </w:rPr>
-        <w:lastRenderedPageBreak/>
         <w:t xml:space="preserve">این عکس به خوبی محاسبه </w:t>
       </w:r>
       <w:r>
@@ -2616,7 +3808,18 @@
           <w:rtl/>
           <w:lang w:bidi="fa-IR"/>
         </w:rPr>
-        <w:t xml:space="preserve">پردازش هر المان به صورت ترتیبی خواهد بود و مفهوم جمله را به صورت تدریجی درک میکنند. </w:t>
+        <w:t xml:space="preserve">پردازش هر المان به </w:t>
+      </w:r>
+      <w:r>
+        <w:rPr>
+          <w:rFonts w:ascii="Hepta Slab" w:hAnsi="Hepta Slab" w:cs="B Lotus" w:hint="cs"/>
+          <w:sz w:val="32"/>
+          <w:szCs w:val="32"/>
+          <w:rtl/>
+          <w:lang w:bidi="fa-IR"/>
+        </w:rPr>
+        <w:lastRenderedPageBreak/>
+        <w:t xml:space="preserve">صورت ترتیبی خواهد بود و مفهوم جمله را به صورت تدریجی درک میکنند. </w:t>
       </w:r>
       <w:r>
         <w:rPr>
@@ -2682,7 +3885,7 @@
         <w:pStyle w:val="Heading2"/>
         <w:bidi/>
         <w:rPr>
-          <w:rFonts w:cs="B Lotus"/>
+          <w:rFonts w:ascii="Hepta Slab" w:hAnsi="Hepta Slab" w:cs="B Lotus"/>
           <w:b/>
           <w:bCs/>
           <w:color w:val="auto"/>
@@ -2692,7 +3895,7 @@
           <w:lang w:bidi="fa-IR"/>
         </w:rPr>
       </w:pPr>
-      <w:bookmarkStart w:id="1" w:name="_Toc187272685"/>
+      <w:bookmarkStart w:id="1" w:name="_Toc187342598"/>
       <w:r>
         <w:rPr>
           <w:rFonts w:cs="B Lotus" w:hint="cs"/>
@@ -2704,7 +3907,7 @@
           <w:rtl/>
           <w:lang w:bidi="fa-IR"/>
         </w:rPr>
-        <w:t>پس به طور خلاصه:</w:t>
+        <w:t>به طور خلاصه</w:t>
       </w:r>
       <w:bookmarkEnd w:id="1"/>
     </w:p>
@@ -2829,7 +4032,6 @@
           <w:rtl/>
           <w:lang w:bidi="fa-IR"/>
         </w:rPr>
-        <w:lastRenderedPageBreak/>
         <w:t xml:space="preserve">با مشکلاتی از قبیل محو شدن گرادیان روبرو نمیشوند و اطلاعاتی را فراموش نمیکنند در ارتباطات طولانی. </w:t>
       </w:r>
     </w:p>
@@ -2846,7 +4048,6 @@
           <w:rFonts w:ascii="Hepta Slab" w:hAnsi="Hepta Slab" w:cs="B Lotus"/>
           <w:sz w:val="32"/>
           <w:szCs w:val="32"/>
-          <w:rtl/>
           <w:lang w:bidi="fa-IR"/>
         </w:rPr>
       </w:pPr>
@@ -2889,6 +4090,114 @@
         </w:rPr>
         <w:t xml:space="preserve">. </w:t>
       </w:r>
+    </w:p>
+    <w:p>
+      <w:pPr>
+        <w:bidi/>
+        <w:jc w:val="both"/>
+        <w:rPr>
+          <w:rFonts w:ascii="Hepta Slab" w:hAnsi="Hepta Slab" w:cs="B Lotus"/>
+          <w:sz w:val="32"/>
+          <w:szCs w:val="32"/>
+          <w:lang w:bidi="fa-IR"/>
+        </w:rPr>
+      </w:pPr>
+    </w:p>
+    <w:p>
+      <w:pPr>
+        <w:bidi/>
+        <w:jc w:val="both"/>
+        <w:rPr>
+          <w:rFonts w:ascii="Hepta Slab" w:hAnsi="Hepta Slab" w:cs="B Lotus"/>
+          <w:sz w:val="32"/>
+          <w:szCs w:val="32"/>
+          <w:lang w:bidi="fa-IR"/>
+        </w:rPr>
+      </w:pPr>
+    </w:p>
+    <w:p>
+      <w:pPr>
+        <w:bidi/>
+        <w:jc w:val="both"/>
+        <w:rPr>
+          <w:rFonts w:ascii="Hepta Slab" w:hAnsi="Hepta Slab" w:cs="B Lotus"/>
+          <w:sz w:val="32"/>
+          <w:szCs w:val="32"/>
+          <w:lang w:bidi="fa-IR"/>
+        </w:rPr>
+      </w:pPr>
+    </w:p>
+    <w:p>
+      <w:pPr>
+        <w:bidi/>
+        <w:jc w:val="both"/>
+        <w:rPr>
+          <w:rFonts w:ascii="Hepta Slab" w:hAnsi="Hepta Slab" w:cs="B Lotus"/>
+          <w:sz w:val="32"/>
+          <w:szCs w:val="32"/>
+          <w:lang w:bidi="fa-IR"/>
+        </w:rPr>
+      </w:pPr>
+    </w:p>
+    <w:p>
+      <w:pPr>
+        <w:bidi/>
+        <w:jc w:val="both"/>
+        <w:rPr>
+          <w:rFonts w:ascii="Hepta Slab" w:hAnsi="Hepta Slab" w:cs="B Lotus"/>
+          <w:sz w:val="32"/>
+          <w:szCs w:val="32"/>
+          <w:lang w:bidi="fa-IR"/>
+        </w:rPr>
+      </w:pPr>
+    </w:p>
+    <w:p>
+      <w:pPr>
+        <w:bidi/>
+        <w:jc w:val="both"/>
+        <w:rPr>
+          <w:rFonts w:ascii="Hepta Slab" w:hAnsi="Hepta Slab" w:cs="B Lotus"/>
+          <w:sz w:val="32"/>
+          <w:szCs w:val="32"/>
+          <w:lang w:bidi="fa-IR"/>
+        </w:rPr>
+      </w:pPr>
+    </w:p>
+    <w:p>
+      <w:pPr>
+        <w:bidi/>
+        <w:jc w:val="both"/>
+        <w:rPr>
+          <w:rFonts w:ascii="Hepta Slab" w:hAnsi="Hepta Slab" w:cs="B Lotus"/>
+          <w:sz w:val="32"/>
+          <w:szCs w:val="32"/>
+          <w:lang w:bidi="fa-IR"/>
+        </w:rPr>
+      </w:pPr>
+    </w:p>
+    <w:p>
+      <w:pPr>
+        <w:bidi/>
+        <w:jc w:val="both"/>
+        <w:rPr>
+          <w:rFonts w:ascii="Hepta Slab" w:hAnsi="Hepta Slab" w:cs="B Lotus"/>
+          <w:sz w:val="32"/>
+          <w:szCs w:val="32"/>
+          <w:lang w:bidi="fa-IR"/>
+        </w:rPr>
+      </w:pPr>
+    </w:p>
+    <w:p>
+      <w:pPr>
+        <w:bidi/>
+        <w:jc w:val="both"/>
+        <w:rPr>
+          <w:rFonts w:ascii="Hepta Slab" w:hAnsi="Hepta Slab" w:cs="B Lotus"/>
+          <w:sz w:val="32"/>
+          <w:szCs w:val="32"/>
+          <w:lang w:bidi="fa-IR"/>
+        </w:rPr>
+      </w:pPr>
     </w:p>
     <w:p>
       <w:pPr>
@@ -2905,7 +4214,7 @@
           <w:lang w:bidi="fa-IR"/>
         </w:rPr>
       </w:pPr>
-      <w:bookmarkStart w:id="2" w:name="_Toc187272686"/>
+      <w:bookmarkStart w:id="2" w:name="_Toc187342599"/>
       <w:r>
         <w:rPr>
           <w:rFonts w:ascii="Comic Sans MS" w:hAnsi="Comic Sans MS" w:cs="B Lotus"/>
@@ -2917,6 +4226,7 @@
           <w:rtl/>
           <w:lang w:bidi="fa-IR"/>
         </w:rPr>
+        <w:lastRenderedPageBreak/>
         <w:t xml:space="preserve">جدولی از مقایسه بین </w:t>
       </w:r>
       <w:r>
@@ -2973,15 +4283,15 @@
     </w:p>
     <w:tbl>
       <w:tblPr>
-        <w:tblStyle w:val="GridTable4-Accent6"/>
+        <w:tblStyle w:val="GridTable4-Accent5"/>
         <w:bidiVisual/>
         <w:tblW w:w="0" w:type="auto"/>
         <w:tblLook w:val="04A0" w:firstRow="1" w:lastRow="0" w:firstColumn="1" w:lastColumn="0" w:noHBand="0" w:noVBand="1"/>
       </w:tblPr>
       <w:tblGrid>
-        <w:gridCol w:w="3116"/>
-        <w:gridCol w:w="3117"/>
-        <w:gridCol w:w="3117"/>
+        <w:gridCol w:w="2828"/>
+        <w:gridCol w:w="2785"/>
+        <w:gridCol w:w="3017"/>
       </w:tblGrid>
       <w:tr>
         <w:trPr>
@@ -3026,7 +4336,7 @@
               <w:jc w:val="center"/>
               <w:cnfStyle w:val="100000000000" w:firstRow="1" w:lastRow="0" w:firstColumn="0" w:lastColumn="0" w:oddVBand="0" w:evenVBand="0" w:oddHBand="0" w:evenHBand="0" w:firstRowFirstColumn="0" w:firstRowLastColumn="0" w:lastRowFirstColumn="0" w:lastRowLastColumn="0"/>
               <w:rPr>
-                <w:rFonts w:ascii="Hepta Slab" w:hAnsi="Hepta Slab" w:cs="B Lotus" w:hint="cs"/>
+                <w:rFonts w:ascii="Hepta Slab" w:hAnsi="Hepta Slab" w:cs="B Lotus"/>
                 <w:sz w:val="32"/>
                 <w:szCs w:val="32"/>
                 <w:rtl/>
@@ -3054,7 +4364,7 @@
               <w:jc w:val="center"/>
               <w:cnfStyle w:val="100000000000" w:firstRow="1" w:lastRow="0" w:firstColumn="0" w:lastColumn="0" w:oddVBand="0" w:evenVBand="0" w:oddHBand="0" w:evenHBand="0" w:firstRowFirstColumn="0" w:firstRowLastColumn="0" w:lastRowFirstColumn="0" w:lastRowLastColumn="0"/>
               <w:rPr>
-                <w:rFonts w:ascii="Hepta Slab" w:hAnsi="Hepta Slab" w:cs="B Lotus" w:hint="cs"/>
+                <w:rFonts w:ascii="Hepta Slab" w:hAnsi="Hepta Slab" w:cs="B Lotus"/>
                 <w:sz w:val="32"/>
                 <w:szCs w:val="32"/>
                 <w:rtl/>
@@ -3596,7 +4906,7 @@
               <w:jc w:val="center"/>
               <w:cnfStyle w:val="000000000000" w:firstRow="0" w:lastRow="0" w:firstColumn="0" w:lastColumn="0" w:oddVBand="0" w:evenVBand="0" w:oddHBand="0" w:evenHBand="0" w:firstRowFirstColumn="0" w:firstRowLastColumn="0" w:lastRowFirstColumn="0" w:lastRowLastColumn="0"/>
               <w:rPr>
-                <w:rFonts w:ascii="Hepta Slab" w:hAnsi="Hepta Slab" w:cs="B Lotus" w:hint="cs"/>
+                <w:rFonts w:ascii="Hepta Slab" w:hAnsi="Hepta Slab" w:cs="B Lotus"/>
                 <w:sz w:val="32"/>
                 <w:szCs w:val="32"/>
                 <w:rtl/>
@@ -3649,7 +4959,7 @@
               <w:bidi/>
               <w:jc w:val="center"/>
               <w:rPr>
-                <w:rFonts w:ascii="Hepta Slab" w:hAnsi="Hepta Slab" w:cs="B Lotus" w:hint="cs"/>
+                <w:rFonts w:ascii="Hepta Slab" w:hAnsi="Hepta Slab" w:cs="B Lotus"/>
                 <w:sz w:val="32"/>
                 <w:szCs w:val="32"/>
                 <w:lang w:bidi="fa-IR"/>
@@ -3756,7 +5066,7 @@
           <w:lang w:bidi="fa-IR"/>
         </w:rPr>
       </w:pPr>
-      <w:bookmarkStart w:id="3" w:name="_Toc187272687"/>
+      <w:bookmarkStart w:id="3" w:name="_Toc187342600"/>
       <w:r>
         <w:rPr>
           <w:rFonts w:cs="B Lotus" w:hint="cs"/>
@@ -3777,23 +5087,87 @@
         <w:bidi/>
         <w:jc w:val="both"/>
         <w:rPr>
-          <w:rFonts w:ascii="Hepta Slab" w:hAnsi="Hepta Slab" w:cs="B Lotus" w:hint="cs"/>
-          <w:sz w:val="32"/>
-          <w:szCs w:val="32"/>
-          <w:rtl/>
-          <w:lang w:bidi="fa-IR"/>
-        </w:rPr>
-      </w:pPr>
-      <w:r>
-        <w:rPr>
-          <w:rFonts w:ascii="Hepta Slab" w:hAnsi="Hepta Slab" w:cs="B Lotus" w:hint="cs"/>
-          <w:sz w:val="32"/>
-          <w:szCs w:val="32"/>
-          <w:rtl/>
-          <w:lang w:bidi="fa-IR"/>
-        </w:rPr>
-        <w:t>سسی</w:t>
-      </w:r>
+          <w:rFonts w:ascii="Hepta Slab" w:hAnsi="Hepta Slab" w:cs="B Lotus"/>
+          <w:sz w:val="32"/>
+          <w:szCs w:val="32"/>
+          <w:rtl/>
+          <w:lang w:bidi="fa-IR"/>
+        </w:rPr>
+      </w:pPr>
+    </w:p>
+    <w:p>
+      <w:pPr>
+        <w:pStyle w:val="Heading2"/>
+        <w:bidi/>
+        <w:rPr>
+          <w:rFonts w:ascii="Comic Sans MS" w:hAnsi="Comic Sans MS" w:cs="B Lotus"/>
+          <w:b/>
+          <w:bCs/>
+          <w:color w:val="auto"/>
+          <w:sz w:val="36"/>
+          <w:szCs w:val="36"/>
+          <w:rtl/>
+          <w:lang w:bidi="fa-IR"/>
+        </w:rPr>
+      </w:pPr>
+      <w:bookmarkStart w:id="4" w:name="_Toc187342601"/>
+      <w:r>
+        <w:rPr>
+          <w:rFonts w:ascii="Comic Sans MS" w:hAnsi="Comic Sans MS" w:cs="B Lotus"/>
+          <w:b/>
+          <w:bCs/>
+          <w:color w:val="auto"/>
+          <w:sz w:val="36"/>
+          <w:szCs w:val="36"/>
+          <w:rtl/>
+          <w:lang w:bidi="fa-IR"/>
+        </w:rPr>
+        <w:t xml:space="preserve">بررسی مدیریت </w:t>
+      </w:r>
+      <w:r>
+        <w:rPr>
+          <w:rFonts w:ascii="Comic Sans MS" w:hAnsi="Comic Sans MS" w:cs="B Lotus"/>
+          <w:b/>
+          <w:bCs/>
+          <w:color w:val="auto"/>
+          <w:sz w:val="36"/>
+          <w:szCs w:val="36"/>
+          <w:lang w:bidi="fa-IR"/>
+        </w:rPr>
+        <w:t>RNN</w:t>
+      </w:r>
+      <w:bookmarkEnd w:id="4"/>
+    </w:p>
+    <w:p>
+      <w:pPr>
+        <w:pStyle w:val="Heading3"/>
+        <w:bidi/>
+        <w:rPr>
+          <w:rFonts w:cs="B Lotus"/>
+          <w:b/>
+          <w:bCs/>
+          <w:color w:val="auto"/>
+          <w:sz w:val="32"/>
+          <w:szCs w:val="32"/>
+          <w:rtl/>
+          <w:lang w:bidi="fa-IR"/>
+        </w:rPr>
+      </w:pPr>
+      <w:bookmarkStart w:id="5" w:name="_Toc187342602"/>
+      <w:r>
+        <w:rPr>
+          <w:rFonts w:cs="B Lotus" w:hint="cs"/>
+          <w:b/>
+          <w:bCs/>
+          <w:color w:val="auto"/>
+          <w:sz w:val="32"/>
+          <w:szCs w:val="32"/>
+          <w:rtl/>
+          <w:lang w:bidi="fa-IR"/>
+        </w:rPr>
+        <w:t>مکانیسم اصلی</w:t>
+      </w:r>
+      <w:bookmarkEnd w:id="5"/>
     </w:p>
     <w:p>
       <w:pPr>
@@ -3807,13 +5181,2549 @@
           <w:lang w:bidi="fa-IR"/>
         </w:rPr>
       </w:pPr>
+      <w:r>
+        <w:rPr>
+          <w:rFonts w:ascii="Hepta Slab" w:hAnsi="Hepta Slab" w:cs="B Lotus" w:hint="cs"/>
+          <w:sz w:val="32"/>
+          <w:szCs w:val="32"/>
+          <w:rtl/>
+          <w:lang w:bidi="fa-IR"/>
+        </w:rPr>
+        <w:t xml:space="preserve">شبکه های </w:t>
+      </w:r>
+      <w:r>
+        <w:rPr>
+          <w:rFonts w:ascii="Hepta Slab" w:hAnsi="Hepta Slab" w:cs="B Lotus"/>
+          <w:sz w:val="32"/>
+          <w:szCs w:val="32"/>
+          <w:lang w:bidi="fa-IR"/>
+        </w:rPr>
+        <w:t>RNN</w:t>
+      </w:r>
+      <w:r>
+        <w:rPr>
+          <w:rFonts w:ascii="Hepta Slab" w:hAnsi="Hepta Slab" w:cs="B Lotus" w:hint="cs"/>
+          <w:sz w:val="32"/>
+          <w:szCs w:val="32"/>
+          <w:rtl/>
+          <w:lang w:bidi="fa-IR"/>
+        </w:rPr>
+        <w:t xml:space="preserve"> از </w:t>
+      </w:r>
+      <w:r>
+        <w:rPr>
+          <w:rFonts w:ascii="Hepta Slab" w:hAnsi="Hepta Slab" w:cs="B Lotus"/>
+          <w:sz w:val="32"/>
+          <w:szCs w:val="32"/>
+          <w:lang w:bidi="fa-IR"/>
+        </w:rPr>
+        <w:t>hidden state</w:t>
+      </w:r>
+      <w:r>
+        <w:rPr>
+          <w:rFonts w:ascii="Hepta Slab" w:hAnsi="Hepta Slab" w:cs="B Lotus" w:hint="cs"/>
+          <w:sz w:val="32"/>
+          <w:szCs w:val="32"/>
+          <w:rtl/>
+          <w:lang w:bidi="fa-IR"/>
+        </w:rPr>
+        <w:t xml:space="preserve"> (معمولا با </w:t>
+      </w:r>
+      <w:proofErr w:type="spellStart"/>
+      <w:r>
+        <w:rPr>
+          <w:rFonts w:ascii="Hepta Slab" w:hAnsi="Hepta Slab" w:cs="B Lotus"/>
+          <w:sz w:val="32"/>
+          <w:szCs w:val="32"/>
+          <w:lang w:bidi="fa-IR"/>
+        </w:rPr>
+        <w:t>h_t</w:t>
+      </w:r>
+      <w:proofErr w:type="spellEnd"/>
+      <w:r>
+        <w:rPr>
+          <w:rFonts w:ascii="Hepta Slab" w:hAnsi="Hepta Slab" w:cs="B Lotus" w:hint="cs"/>
+          <w:sz w:val="32"/>
+          <w:szCs w:val="32"/>
+          <w:rtl/>
+          <w:lang w:bidi="fa-IR"/>
+        </w:rPr>
+        <w:t xml:space="preserve"> نمایش داده میشود) استفاده میکنند. این </w:t>
+      </w:r>
+      <w:r>
+        <w:rPr>
+          <w:rFonts w:ascii="Hepta Slab" w:hAnsi="Hepta Slab" w:cs="B Lotus"/>
+          <w:sz w:val="32"/>
+          <w:szCs w:val="32"/>
+          <w:lang w:bidi="fa-IR"/>
+        </w:rPr>
+        <w:t>hidden state</w:t>
+      </w:r>
+      <w:r>
+        <w:rPr>
+          <w:rFonts w:ascii="Hepta Slab" w:hAnsi="Hepta Slab" w:cs="B Lotus" w:hint="cs"/>
+          <w:sz w:val="32"/>
+          <w:szCs w:val="32"/>
+          <w:rtl/>
+          <w:lang w:bidi="fa-IR"/>
+        </w:rPr>
+        <w:t xml:space="preserve"> یک برداری است که در هر گام از دنباله بروزرسانی میشود و به نوعی به عنوان حافظه این شبکه ها استفاده میشود. این </w:t>
+      </w:r>
+      <w:r>
+        <w:rPr>
+          <w:rFonts w:ascii="Hepta Slab" w:hAnsi="Hepta Slab" w:cs="B Lotus"/>
+          <w:sz w:val="32"/>
+          <w:szCs w:val="32"/>
+          <w:lang w:bidi="fa-IR"/>
+        </w:rPr>
+        <w:t>hidden state</w:t>
+      </w:r>
+      <w:r>
+        <w:rPr>
+          <w:rFonts w:ascii="Hepta Slab" w:hAnsi="Hepta Slab" w:cs="B Lotus" w:hint="cs"/>
+          <w:sz w:val="32"/>
+          <w:szCs w:val="32"/>
+          <w:rtl/>
+          <w:lang w:bidi="fa-IR"/>
+        </w:rPr>
+        <w:t xml:space="preserve"> بر اساس 2 چیز بروزرسانی میشود: 1. ورودی در گام فعلی از دنباله </w:t>
+      </w:r>
+      <w:r>
+        <w:rPr>
+          <w:rFonts w:ascii="Hepta Slab" w:hAnsi="Hepta Slab" w:cs="B Lotus"/>
+          <w:sz w:val="32"/>
+          <w:szCs w:val="32"/>
+          <w:lang w:bidi="fa-IR"/>
+        </w:rPr>
+        <w:t>(</w:t>
+      </w:r>
+      <w:proofErr w:type="spellStart"/>
+      <w:r>
+        <w:rPr>
+          <w:rFonts w:ascii="Hepta Slab" w:hAnsi="Hepta Slab" w:cs="B Lotus"/>
+          <w:sz w:val="32"/>
+          <w:szCs w:val="32"/>
+          <w:lang w:bidi="fa-IR"/>
+        </w:rPr>
+        <w:t>x_t</w:t>
+      </w:r>
+      <w:proofErr w:type="spellEnd"/>
+      <w:r>
+        <w:rPr>
+          <w:rFonts w:ascii="Hepta Slab" w:hAnsi="Hepta Slab" w:cs="B Lotus"/>
+          <w:sz w:val="32"/>
+          <w:szCs w:val="32"/>
+          <w:lang w:bidi="fa-IR"/>
+        </w:rPr>
+        <w:t>)</w:t>
+      </w:r>
+      <w:r>
+        <w:rPr>
+          <w:rFonts w:ascii="Hepta Slab" w:hAnsi="Hepta Slab" w:cs="B Lotus" w:hint="cs"/>
+          <w:sz w:val="32"/>
+          <w:szCs w:val="32"/>
+          <w:rtl/>
+          <w:lang w:bidi="fa-IR"/>
+        </w:rPr>
+        <w:t xml:space="preserve"> 2. </w:t>
+      </w:r>
+      <w:r>
+        <w:rPr>
+          <w:rFonts w:ascii="Hepta Slab" w:hAnsi="Hepta Slab" w:cs="B Lotus"/>
+          <w:sz w:val="32"/>
+          <w:szCs w:val="32"/>
+          <w:lang w:bidi="fa-IR"/>
+        </w:rPr>
+        <w:t>Hidden state</w:t>
+      </w:r>
+      <w:r>
+        <w:rPr>
+          <w:rFonts w:ascii="Hepta Slab" w:hAnsi="Hepta Slab" w:cs="B Lotus" w:hint="cs"/>
+          <w:sz w:val="32"/>
+          <w:szCs w:val="32"/>
+          <w:rtl/>
+          <w:lang w:bidi="fa-IR"/>
+        </w:rPr>
+        <w:t xml:space="preserve"> قبلی </w:t>
+      </w:r>
+      <w:r>
+        <w:rPr>
+          <w:rFonts w:ascii="Hepta Slab" w:hAnsi="Hepta Slab" w:cs="B Lotus"/>
+          <w:sz w:val="32"/>
+          <w:szCs w:val="32"/>
+          <w:lang w:bidi="fa-IR"/>
+        </w:rPr>
+        <w:t>(h_t-1)</w:t>
+      </w:r>
+      <w:r>
+        <w:rPr>
+          <w:rFonts w:ascii="Hepta Slab" w:hAnsi="Hepta Slab" w:cs="B Lotus" w:hint="cs"/>
+          <w:sz w:val="32"/>
+          <w:szCs w:val="32"/>
+          <w:rtl/>
+          <w:lang w:bidi="fa-IR"/>
+        </w:rPr>
+        <w:t xml:space="preserve"> که فرمول آن به شکل زیر ساخته میشود:</w:t>
+      </w:r>
+    </w:p>
+    <w:p>
+      <w:pPr>
+        <w:rPr>
+          <w:rFonts w:ascii="Hepta Slab" w:hAnsi="Hepta Slab" w:cs="B Lotus"/>
+          <w:sz w:val="32"/>
+          <w:szCs w:val="32"/>
+          <w:lang w:bidi="fa-IR"/>
+        </w:rPr>
+      </w:pPr>
+      <w:proofErr w:type="spellStart"/>
+      <w:r>
+        <w:rPr>
+          <w:rFonts w:ascii="Hepta Slab" w:hAnsi="Hepta Slab" w:cs="B Lotus"/>
+          <w:sz w:val="32"/>
+          <w:szCs w:val="32"/>
+          <w:lang w:bidi="fa-IR"/>
+        </w:rPr>
+        <w:lastRenderedPageBreak/>
+        <w:t>h_t</w:t>
+      </w:r>
+      <w:proofErr w:type="spellEnd"/>
+      <w:r>
+        <w:rPr>
+          <w:rFonts w:ascii="Hepta Slab" w:hAnsi="Hepta Slab" w:cs="B Lotus"/>
+          <w:sz w:val="32"/>
+          <w:szCs w:val="32"/>
+          <w:lang w:bidi="fa-IR"/>
+        </w:rPr>
+        <w:t xml:space="preserve"> = f(W_{</w:t>
+      </w:r>
+      <w:proofErr w:type="spellStart"/>
+      <w:r>
+        <w:rPr>
+          <w:rFonts w:ascii="Hepta Slab" w:hAnsi="Hepta Slab" w:cs="B Lotus"/>
+          <w:sz w:val="32"/>
+          <w:szCs w:val="32"/>
+          <w:lang w:bidi="fa-IR"/>
+        </w:rPr>
+        <w:t>xh</w:t>
+      </w:r>
+      <w:proofErr w:type="spellEnd"/>
+      <w:r>
+        <w:rPr>
+          <w:rFonts w:ascii="Hepta Slab" w:hAnsi="Hepta Slab" w:cs="B Lotus"/>
+          <w:sz w:val="32"/>
+          <w:szCs w:val="32"/>
+          <w:lang w:bidi="fa-IR"/>
+        </w:rPr>
+        <w:t xml:space="preserve">} * </w:t>
+      </w:r>
+      <w:proofErr w:type="spellStart"/>
+      <w:r>
+        <w:rPr>
+          <w:rFonts w:ascii="Hepta Slab" w:hAnsi="Hepta Slab" w:cs="B Lotus"/>
+          <w:sz w:val="32"/>
+          <w:szCs w:val="32"/>
+          <w:lang w:bidi="fa-IR"/>
+        </w:rPr>
+        <w:t>x_t</w:t>
+      </w:r>
+      <w:proofErr w:type="spellEnd"/>
+      <w:r>
+        <w:rPr>
+          <w:rFonts w:ascii="Hepta Slab" w:hAnsi="Hepta Slab" w:cs="B Lotus"/>
+          <w:sz w:val="32"/>
+          <w:szCs w:val="32"/>
+          <w:lang w:bidi="fa-IR"/>
+        </w:rPr>
+        <w:t xml:space="preserve"> + W_{</w:t>
+      </w:r>
+      <w:proofErr w:type="spellStart"/>
+      <w:r>
+        <w:rPr>
+          <w:rFonts w:ascii="Hepta Slab" w:hAnsi="Hepta Slab" w:cs="B Lotus"/>
+          <w:sz w:val="32"/>
+          <w:szCs w:val="32"/>
+          <w:lang w:bidi="fa-IR"/>
+        </w:rPr>
+        <w:t>hh</w:t>
+      </w:r>
+      <w:proofErr w:type="spellEnd"/>
+      <w:r>
+        <w:rPr>
+          <w:rFonts w:ascii="Hepta Slab" w:hAnsi="Hepta Slab" w:cs="B Lotus"/>
+          <w:sz w:val="32"/>
+          <w:szCs w:val="32"/>
+          <w:lang w:bidi="fa-IR"/>
+        </w:rPr>
+        <w:t xml:space="preserve">} * h_{t-1} + </w:t>
+      </w:r>
+      <w:proofErr w:type="spellStart"/>
+      <w:r>
+        <w:rPr>
+          <w:rFonts w:ascii="Hepta Slab" w:hAnsi="Hepta Slab" w:cs="B Lotus"/>
+          <w:sz w:val="32"/>
+          <w:szCs w:val="32"/>
+          <w:lang w:bidi="fa-IR"/>
+        </w:rPr>
+        <w:t>b_h</w:t>
+      </w:r>
+      <w:proofErr w:type="spellEnd"/>
+      <w:r>
+        <w:rPr>
+          <w:rFonts w:ascii="Hepta Slab" w:hAnsi="Hepta Slab" w:cs="B Lotus"/>
+          <w:sz w:val="32"/>
+          <w:szCs w:val="32"/>
+          <w:lang w:bidi="fa-IR"/>
+        </w:rPr>
+        <w:t>)</w:t>
+      </w:r>
     </w:p>
     <w:p>
       <w:pPr>
         <w:bidi/>
         <w:jc w:val="both"/>
         <w:rPr>
-          <w:rFonts w:ascii="Hepta Slab" w:hAnsi="Hepta Slab" w:cs="B Lotus" w:hint="cs"/>
+          <w:rFonts w:ascii="Hepta Slab" w:hAnsi="Hepta Slab" w:cs="B Lotus"/>
+          <w:sz w:val="32"/>
+          <w:szCs w:val="32"/>
+          <w:rtl/>
+          <w:lang w:bidi="fa-IR"/>
+        </w:rPr>
+      </w:pPr>
+    </w:p>
+    <w:p>
+      <w:pPr>
+        <w:bidi/>
+        <w:jc w:val="both"/>
+        <w:rPr>
+          <w:rFonts w:ascii="Hepta Slab" w:hAnsi="Hepta Slab" w:cs="B Lotus"/>
+          <w:sz w:val="32"/>
+          <w:szCs w:val="32"/>
+          <w:lang w:bidi="fa-IR"/>
+        </w:rPr>
+      </w:pPr>
+      <w:r>
+        <w:rPr>
+          <w:rFonts w:ascii="Hepta Slab" w:hAnsi="Hepta Slab" w:cs="B Lotus" w:hint="cs"/>
+          <w:sz w:val="32"/>
+          <w:szCs w:val="32"/>
+          <w:rtl/>
+          <w:lang w:bidi="fa-IR"/>
+        </w:rPr>
+        <w:t xml:space="preserve">که در آن </w:t>
+      </w:r>
+      <w:r>
+        <w:rPr>
+          <w:rFonts w:ascii="Hepta Slab" w:hAnsi="Hepta Slab" w:cs="B Lotus"/>
+          <w:sz w:val="32"/>
+          <w:szCs w:val="32"/>
+          <w:lang w:bidi="fa-IR"/>
+        </w:rPr>
+        <w:t>f</w:t>
+      </w:r>
+      <w:r>
+        <w:rPr>
+          <w:rFonts w:ascii="Hepta Slab" w:hAnsi="Hepta Slab" w:cs="B Lotus" w:hint="cs"/>
+          <w:sz w:val="32"/>
+          <w:szCs w:val="32"/>
+          <w:rtl/>
+          <w:lang w:bidi="fa-IR"/>
+        </w:rPr>
+        <w:t xml:space="preserve"> همان </w:t>
+      </w:r>
+      <w:r>
+        <w:rPr>
+          <w:rFonts w:ascii="Hepta Slab" w:hAnsi="Hepta Slab" w:cs="B Lotus"/>
+          <w:sz w:val="32"/>
+          <w:szCs w:val="32"/>
+          <w:lang w:bidi="fa-IR"/>
+        </w:rPr>
+        <w:t>activation function</w:t>
+      </w:r>
+      <w:r>
+        <w:rPr>
+          <w:rFonts w:ascii="Hepta Slab" w:hAnsi="Hepta Slab" w:cs="B Lotus" w:hint="cs"/>
+          <w:sz w:val="32"/>
+          <w:szCs w:val="32"/>
+          <w:rtl/>
+          <w:lang w:bidi="fa-IR"/>
+        </w:rPr>
+        <w:t xml:space="preserve"> ما است و دو ماتریس وزن برای ورودی ها و </w:t>
+      </w:r>
+      <w:r>
+        <w:rPr>
+          <w:rFonts w:ascii="Hepta Slab" w:hAnsi="Hepta Slab" w:cs="B Lotus"/>
+          <w:sz w:val="32"/>
+          <w:szCs w:val="32"/>
+          <w:lang w:bidi="fa-IR"/>
+        </w:rPr>
+        <w:t>connection</w:t>
+      </w:r>
+      <w:r>
+        <w:rPr>
+          <w:rFonts w:ascii="Hepta Slab" w:hAnsi="Hepta Slab" w:cs="B Lotus" w:hint="cs"/>
+          <w:sz w:val="32"/>
+          <w:szCs w:val="32"/>
+          <w:rtl/>
+          <w:lang w:bidi="fa-IR"/>
+        </w:rPr>
+        <w:t xml:space="preserve"> های بازگشتی از </w:t>
+      </w:r>
+      <w:r>
+        <w:rPr>
+          <w:rFonts w:ascii="Hepta Slab" w:hAnsi="Hepta Slab" w:cs="B Lotus"/>
+          <w:sz w:val="32"/>
+          <w:szCs w:val="32"/>
+          <w:lang w:bidi="fa-IR"/>
+        </w:rPr>
+        <w:t>hidden state</w:t>
+      </w:r>
+      <w:r>
+        <w:rPr>
+          <w:rFonts w:ascii="Hepta Slab" w:hAnsi="Hepta Slab" w:cs="B Lotus" w:hint="cs"/>
+          <w:sz w:val="32"/>
+          <w:szCs w:val="32"/>
+          <w:rtl/>
+          <w:lang w:bidi="fa-IR"/>
+        </w:rPr>
+        <w:t xml:space="preserve"> قبلی داریم بعلاوه بردار </w:t>
+      </w:r>
+      <w:r>
+        <w:rPr>
+          <w:rFonts w:ascii="Hepta Slab" w:hAnsi="Hepta Slab" w:cs="B Lotus"/>
+          <w:sz w:val="32"/>
+          <w:szCs w:val="32"/>
+          <w:lang w:bidi="fa-IR"/>
+        </w:rPr>
+        <w:t>bias</w:t>
+      </w:r>
+      <w:r>
+        <w:rPr>
+          <w:rFonts w:ascii="Hepta Slab" w:hAnsi="Hepta Slab" w:cs="B Lotus" w:hint="cs"/>
+          <w:sz w:val="32"/>
+          <w:szCs w:val="32"/>
+          <w:rtl/>
+          <w:lang w:bidi="fa-IR"/>
+        </w:rPr>
+        <w:t xml:space="preserve">. </w:t>
+      </w:r>
+      <w:r>
+        <w:rPr>
+          <w:rFonts w:ascii="Hepta Slab" w:hAnsi="Hepta Slab" w:cs="B Lotus" w:hint="cs"/>
+          <w:sz w:val="32"/>
+          <w:szCs w:val="32"/>
+          <w:rtl/>
+          <w:lang w:bidi="fa-IR"/>
+        </w:rPr>
+        <w:t xml:space="preserve">نکته مهم در این شبکه ها این است که از وزن های یکسان برای هر کدام از گام های دنباله استفاده میکنند. </w:t>
+      </w:r>
+    </w:p>
+    <w:p>
+      <w:pPr>
+        <w:bidi/>
+        <w:jc w:val="both"/>
+        <w:rPr>
+          <w:rFonts w:ascii="Hepta Slab" w:hAnsi="Hepta Slab" w:cs="B Lotus"/>
+          <w:sz w:val="32"/>
+          <w:szCs w:val="32"/>
+          <w:rtl/>
+          <w:lang w:bidi="fa-IR"/>
+        </w:rPr>
+      </w:pPr>
+      <w:r>
+        <w:rPr>
+          <w:rFonts w:ascii="Hepta Slab" w:hAnsi="Hepta Slab" w:cs="B Lotus"/>
+          <w:noProof/>
+          <w:sz w:val="32"/>
+          <w:szCs w:val="32"/>
+          <w:lang w:bidi="fa-IR"/>
+        </w:rPr>
+        <w:drawing>
+          <wp:inline distT="0" distB="0" distL="0" distR="0" wp14:anchorId="015E0B66" wp14:editId="035EF3F3">
+            <wp:extent cx="5481320" cy="3012440"/>
+            <wp:effectExtent l="0" t="0" r="5080" b="0"/>
+            <wp:docPr id="1502757232" name="Picture 1"/>
+            <wp:cNvGraphicFramePr>
+              <a:graphicFrameLocks xmlns:a="http://schemas.openxmlformats.org/drawingml/2006/main" noChangeAspect="1"/>
+            </wp:cNvGraphicFramePr>
+            <a:graphic xmlns:a="http://schemas.openxmlformats.org/drawingml/2006/main">
+              <a:graphicData uri="http://schemas.openxmlformats.org/drawingml/2006/picture">
+                <pic:pic xmlns:pic="http://schemas.openxmlformats.org/drawingml/2006/picture">
+                  <pic:nvPicPr>
+                    <pic:cNvPr id="0" name="Picture 1"/>
+                    <pic:cNvPicPr>
+                      <a:picLocks noChangeAspect="1" noChangeArrowheads="1"/>
+                    </pic:cNvPicPr>
+                  </pic:nvPicPr>
+                  <pic:blipFill>
+                    <a:blip r:embed="rId9">
+                      <a:extLst>
+                        <a:ext uri="{28A0092B-C50C-407E-A947-70E740481C1C}">
+                          <a14:useLocalDpi xmlns:a14="http://schemas.microsoft.com/office/drawing/2010/main" val="0"/>
+                        </a:ext>
+                      </a:extLst>
+                    </a:blip>
+                    <a:srcRect/>
+                    <a:stretch>
+                      <a:fillRect/>
+                    </a:stretch>
+                  </pic:blipFill>
+                  <pic:spPr bwMode="auto">
+                    <a:xfrm>
+                      <a:off x="0" y="0"/>
+                      <a:ext cx="5481320" cy="3012440"/>
+                    </a:xfrm>
+                    <a:prstGeom prst="rect">
+                      <a:avLst/>
+                    </a:prstGeom>
+                    <a:noFill/>
+                    <a:ln>
+                      <a:noFill/>
+                    </a:ln>
+                  </pic:spPr>
+                </pic:pic>
+              </a:graphicData>
+            </a:graphic>
+          </wp:inline>
+        </w:drawing>
+      </w:r>
+    </w:p>
+    <w:p>
+      <w:pPr>
+        <w:pStyle w:val="Heading3"/>
+        <w:bidi/>
+        <w:rPr>
+          <w:rFonts w:ascii="Comic Sans MS" w:hAnsi="Comic Sans MS" w:cs="B Lotus"/>
+          <w:b/>
+          <w:bCs/>
+          <w:color w:val="auto"/>
+          <w:sz w:val="32"/>
+          <w:szCs w:val="32"/>
+          <w:rtl/>
+          <w:lang w:bidi="fa-IR"/>
+        </w:rPr>
+      </w:pPr>
+      <w:bookmarkStart w:id="6" w:name="_Toc187342603"/>
+      <w:r>
+        <w:rPr>
+          <w:rFonts w:ascii="Comic Sans MS" w:hAnsi="Comic Sans MS" w:cs="B Lotus"/>
+          <w:b/>
+          <w:bCs/>
+          <w:color w:val="auto"/>
+          <w:sz w:val="32"/>
+          <w:szCs w:val="32"/>
+          <w:rtl/>
+          <w:lang w:bidi="fa-IR"/>
+        </w:rPr>
+        <w:t xml:space="preserve">مشکل شبکه های </w:t>
+      </w:r>
+      <w:r>
+        <w:rPr>
+          <w:rFonts w:ascii="Comic Sans MS" w:hAnsi="Comic Sans MS" w:cs="B Lotus"/>
+          <w:b/>
+          <w:bCs/>
+          <w:color w:val="auto"/>
+          <w:sz w:val="32"/>
+          <w:szCs w:val="32"/>
+          <w:lang w:bidi="fa-IR"/>
+        </w:rPr>
+        <w:t>RNN</w:t>
+      </w:r>
+      <w:bookmarkEnd w:id="6"/>
+    </w:p>
+    <w:p>
+      <w:pPr>
+        <w:bidi/>
+        <w:jc w:val="both"/>
+        <w:rPr>
+          <w:rFonts w:ascii="Hepta Slab" w:hAnsi="Hepta Slab" w:cs="B Lotus"/>
+          <w:sz w:val="32"/>
+          <w:szCs w:val="32"/>
+          <w:rtl/>
+          <w:lang w:bidi="fa-IR"/>
+        </w:rPr>
+      </w:pPr>
+      <w:r>
+        <w:rPr>
+          <w:rFonts w:ascii="Hepta Slab" w:hAnsi="Hepta Slab" w:cs="B Lotus" w:hint="cs"/>
+          <w:sz w:val="32"/>
+          <w:szCs w:val="32"/>
+          <w:rtl/>
+          <w:lang w:bidi="fa-IR"/>
+        </w:rPr>
+        <w:t xml:space="preserve">چالش اصلی که این شبکه ها با آن روبرو میشوند مسئله </w:t>
+      </w:r>
+      <w:r>
+        <w:rPr>
+          <w:rFonts w:ascii="Hepta Slab" w:hAnsi="Hepta Slab" w:cs="B Lotus"/>
+          <w:sz w:val="32"/>
+          <w:szCs w:val="32"/>
+          <w:lang w:bidi="fa-IR"/>
+        </w:rPr>
+        <w:t>BPTT</w:t>
+      </w:r>
+      <w:r>
+        <w:rPr>
+          <w:rFonts w:ascii="Hepta Slab" w:hAnsi="Hepta Slab" w:cs="B Lotus" w:hint="cs"/>
+          <w:sz w:val="32"/>
+          <w:szCs w:val="32"/>
+          <w:rtl/>
+          <w:lang w:bidi="fa-IR"/>
+        </w:rPr>
+        <w:t xml:space="preserve"> یا </w:t>
+      </w:r>
+      <w:r>
+        <w:rPr>
+          <w:rFonts w:ascii="Hepta Slab" w:hAnsi="Hepta Slab" w:cs="B Lotus"/>
+          <w:sz w:val="32"/>
+          <w:szCs w:val="32"/>
+          <w:lang w:bidi="fa-IR"/>
+        </w:rPr>
+        <w:t>Backpropagation Through Time</w:t>
+      </w:r>
+      <w:r>
+        <w:rPr>
+          <w:rFonts w:ascii="Hepta Slab" w:hAnsi="Hepta Slab" w:cs="B Lotus" w:hint="cs"/>
+          <w:sz w:val="32"/>
+          <w:szCs w:val="32"/>
+          <w:rtl/>
+          <w:lang w:bidi="fa-IR"/>
+        </w:rPr>
+        <w:t xml:space="preserve"> گفته میشود. این </w:t>
+      </w:r>
+      <w:r>
+        <w:rPr>
+          <w:rFonts w:ascii="Hepta Slab" w:hAnsi="Hepta Slab" w:cs="B Lotus"/>
+          <w:sz w:val="32"/>
+          <w:szCs w:val="32"/>
+          <w:lang w:bidi="fa-IR"/>
+        </w:rPr>
+        <w:t>BPTT</w:t>
+      </w:r>
+      <w:r>
+        <w:rPr>
+          <w:rFonts w:ascii="Hepta Slab" w:hAnsi="Hepta Slab" w:cs="B Lotus" w:hint="cs"/>
+          <w:sz w:val="32"/>
+          <w:szCs w:val="32"/>
+          <w:rtl/>
+          <w:lang w:bidi="fa-IR"/>
+        </w:rPr>
+        <w:t xml:space="preserve"> یک الگوریتم برای تنظیم وزن های شبکه های </w:t>
+      </w:r>
+      <w:r>
+        <w:rPr>
+          <w:rFonts w:ascii="Hepta Slab" w:hAnsi="Hepta Slab" w:cs="B Lotus"/>
+          <w:sz w:val="32"/>
+          <w:szCs w:val="32"/>
+          <w:lang w:bidi="fa-IR"/>
+        </w:rPr>
+        <w:t>RNN</w:t>
+      </w:r>
+      <w:r>
+        <w:rPr>
+          <w:rFonts w:ascii="Hepta Slab" w:hAnsi="Hepta Slab" w:cs="B Lotus" w:hint="cs"/>
+          <w:sz w:val="32"/>
+          <w:szCs w:val="32"/>
+          <w:rtl/>
+          <w:lang w:bidi="fa-IR"/>
+        </w:rPr>
+        <w:t xml:space="preserve"> است که در حین یادگیری فراخوانی میشوند. </w:t>
+      </w:r>
+      <w:r>
+        <w:rPr>
+          <w:rFonts w:ascii="Hepta Slab" w:hAnsi="Hepta Slab" w:cs="B Lotus" w:hint="cs"/>
+          <w:sz w:val="32"/>
+          <w:szCs w:val="32"/>
+          <w:rtl/>
+          <w:lang w:bidi="fa-IR"/>
+        </w:rPr>
+        <w:t xml:space="preserve">به سبب اینکه در طول گام های زمانی از دنباله اجرا میشود به آن </w:t>
+      </w:r>
+      <w:r>
+        <w:rPr>
+          <w:rFonts w:ascii="Hepta Slab" w:hAnsi="Hepta Slab" w:cs="B Lotus"/>
+          <w:sz w:val="32"/>
+          <w:szCs w:val="32"/>
+          <w:lang w:bidi="fa-IR"/>
+        </w:rPr>
+        <w:t>Through time</w:t>
+      </w:r>
+      <w:r>
+        <w:rPr>
+          <w:rFonts w:ascii="Hepta Slab" w:hAnsi="Hepta Slab" w:cs="B Lotus" w:hint="cs"/>
+          <w:sz w:val="32"/>
+          <w:szCs w:val="32"/>
+          <w:rtl/>
+          <w:lang w:bidi="fa-IR"/>
+        </w:rPr>
+        <w:t xml:space="preserve"> گفته میشود. </w:t>
+      </w:r>
+      <w:r>
+        <w:rPr>
+          <w:rFonts w:ascii="Hepta Slab" w:hAnsi="Hepta Slab" w:cs="B Lotus" w:hint="cs"/>
+          <w:sz w:val="32"/>
+          <w:szCs w:val="32"/>
+          <w:rtl/>
+          <w:lang w:bidi="fa-IR"/>
+        </w:rPr>
+        <w:t xml:space="preserve">با استفاده از محاسبات زنجیره ای ما بردار گرادیان تابع </w:t>
+      </w:r>
+      <w:r>
+        <w:rPr>
+          <w:rFonts w:ascii="Hepta Slab" w:hAnsi="Hepta Slab" w:cs="B Lotus"/>
+          <w:sz w:val="32"/>
+          <w:szCs w:val="32"/>
+          <w:lang w:bidi="fa-IR"/>
+        </w:rPr>
+        <w:t>loss</w:t>
+      </w:r>
+      <w:r>
+        <w:rPr>
+          <w:rFonts w:ascii="Hepta Slab" w:hAnsi="Hepta Slab" w:cs="B Lotus" w:hint="cs"/>
+          <w:sz w:val="32"/>
+          <w:szCs w:val="32"/>
+          <w:rtl/>
+          <w:lang w:bidi="fa-IR"/>
+        </w:rPr>
+        <w:t xml:space="preserve"> را </w:t>
+      </w:r>
+      <w:r>
+        <w:rPr>
+          <w:rFonts w:ascii="Hepta Slab" w:hAnsi="Hepta Slab" w:cs="B Lotus" w:hint="cs"/>
+          <w:sz w:val="32"/>
+          <w:szCs w:val="32"/>
+          <w:rtl/>
+          <w:lang w:bidi="fa-IR"/>
+        </w:rPr>
+        <w:lastRenderedPageBreak/>
+        <w:t>نسبت به وزن ها در هر گام زمانی محاسبه میکنیم. این امر سبب بروز مشکلی به نام محو شدن یا انفجار گرادیان میشود.</w:t>
+      </w:r>
+    </w:p>
+    <w:p>
+      <w:pPr>
+        <w:pStyle w:val="Heading4"/>
+        <w:bidi/>
+        <w:rPr>
+          <w:rFonts w:cs="B Lotus"/>
+          <w:b/>
+          <w:bCs/>
+          <w:i w:val="0"/>
+          <w:iCs w:val="0"/>
+          <w:color w:val="auto"/>
+          <w:sz w:val="32"/>
+          <w:szCs w:val="32"/>
+          <w:lang w:bidi="fa-IR"/>
+        </w:rPr>
+      </w:pPr>
+      <w:r>
+        <w:rPr>
+          <w:rFonts w:cs="B Lotus" w:hint="cs"/>
+          <w:b/>
+          <w:bCs/>
+          <w:i w:val="0"/>
+          <w:iCs w:val="0"/>
+          <w:color w:val="auto"/>
+          <w:sz w:val="32"/>
+          <w:szCs w:val="32"/>
+          <w:rtl/>
+          <w:lang w:bidi="fa-IR"/>
+        </w:rPr>
+        <w:t>محو شدن گرادیان</w:t>
+      </w:r>
+    </w:p>
+    <w:p>
+      <w:pPr>
+        <w:bidi/>
+        <w:jc w:val="both"/>
+        <w:rPr>
+          <w:rFonts w:ascii="Hepta Slab" w:hAnsi="Hepta Slab" w:cs="B Lotus"/>
+          <w:sz w:val="32"/>
+          <w:szCs w:val="32"/>
+          <w:rtl/>
+          <w:lang w:bidi="fa-IR"/>
+        </w:rPr>
+      </w:pPr>
+      <w:r>
+        <w:rPr>
+          <w:rFonts w:ascii="Hepta Slab" w:hAnsi="Hepta Slab" w:cs="B Lotus" w:hint="cs"/>
+          <w:sz w:val="32"/>
+          <w:szCs w:val="32"/>
+          <w:rtl/>
+          <w:lang w:bidi="fa-IR"/>
+        </w:rPr>
+        <w:t xml:space="preserve"> </w:t>
+      </w:r>
+      <w:r>
+        <w:rPr>
+          <w:rFonts w:ascii="Hepta Slab" w:hAnsi="Hepta Slab" w:cs="B Lotus" w:hint="cs"/>
+          <w:sz w:val="32"/>
+          <w:szCs w:val="32"/>
+          <w:rtl/>
+          <w:lang w:bidi="fa-IR"/>
+        </w:rPr>
+        <w:t>در محو شدن گرادیان برای وقتی است که مقدار گرادیان کمتر از 1 شود و حاصل ضرب آن ها عدد بسیار کوچکی میشود وقتی در طی گام های زمانی به عقب حرکت میکند</w:t>
+      </w:r>
+      <w:r>
+        <w:rPr>
+          <w:rFonts w:ascii="Hepta Slab" w:hAnsi="Hepta Slab" w:cs="B Lotus" w:hint="cs"/>
+          <w:sz w:val="32"/>
+          <w:szCs w:val="32"/>
+          <w:rtl/>
+          <w:lang w:bidi="fa-IR"/>
+        </w:rPr>
+        <w:t xml:space="preserve"> و گرادیان دچار محو </w:t>
+      </w:r>
+      <w:proofErr w:type="spellStart"/>
+      <w:r>
+        <w:rPr>
+          <w:rFonts w:ascii="Hepta Slab" w:hAnsi="Hepta Slab" w:cs="B Lotus" w:hint="cs"/>
+          <w:sz w:val="32"/>
+          <w:szCs w:val="32"/>
+          <w:rtl/>
+          <w:lang w:bidi="fa-IR"/>
+        </w:rPr>
+        <w:t>شدگی</w:t>
+      </w:r>
+      <w:proofErr w:type="spellEnd"/>
+      <w:r>
+        <w:rPr>
+          <w:rFonts w:ascii="Hepta Slab" w:hAnsi="Hepta Slab" w:cs="B Lotus" w:hint="cs"/>
+          <w:sz w:val="32"/>
+          <w:szCs w:val="32"/>
+          <w:rtl/>
+          <w:lang w:bidi="fa-IR"/>
+        </w:rPr>
+        <w:t xml:space="preserve"> میشود قبل اینکه به بخش های ابتدایی دنباله برسد، به این معنی است که وزن های ابتدایی بروزرسانی نمیشوند و هیچ تاثیری در فرآیند یادگیری نخواهند داشت و به نوعی شبکه دچار فراموش میشود. </w:t>
+      </w:r>
+      <w:r>
+        <w:rPr>
+          <w:rFonts w:ascii="Hepta Slab" w:hAnsi="Hepta Slab" w:cs="B Lotus" w:hint="cs"/>
+          <w:sz w:val="32"/>
+          <w:szCs w:val="32"/>
+          <w:rtl/>
+          <w:lang w:bidi="fa-IR"/>
+        </w:rPr>
+        <w:t xml:space="preserve">مشکل دیگر انفجار گرادیان است. </w:t>
+      </w:r>
+    </w:p>
+    <w:p>
+      <w:pPr>
+        <w:bidi/>
+        <w:jc w:val="both"/>
+        <w:rPr>
+          <w:rFonts w:ascii="Hepta Slab" w:hAnsi="Hepta Slab" w:cs="B Lotus"/>
+          <w:sz w:val="32"/>
+          <w:szCs w:val="32"/>
+          <w:rtl/>
+          <w:lang w:bidi="fa-IR"/>
+        </w:rPr>
+      </w:pPr>
+    </w:p>
+    <w:p>
+      <w:pPr>
+        <w:pStyle w:val="Heading4"/>
+        <w:bidi/>
+        <w:rPr>
+          <w:rFonts w:cs="B Lotus"/>
+          <w:b/>
+          <w:bCs/>
+          <w:i w:val="0"/>
+          <w:iCs w:val="0"/>
+          <w:color w:val="auto"/>
+          <w:sz w:val="32"/>
+          <w:szCs w:val="32"/>
+          <w:lang w:bidi="fa-IR"/>
+        </w:rPr>
+      </w:pPr>
+      <w:r>
+        <w:rPr>
+          <w:rFonts w:cs="B Lotus" w:hint="cs"/>
+          <w:b/>
+          <w:bCs/>
+          <w:i w:val="0"/>
+          <w:iCs w:val="0"/>
+          <w:color w:val="auto"/>
+          <w:sz w:val="32"/>
+          <w:szCs w:val="32"/>
+          <w:rtl/>
+          <w:lang w:bidi="fa-IR"/>
+        </w:rPr>
+        <w:t>انفجار گرادیان</w:t>
+      </w:r>
+    </w:p>
+    <w:p>
+      <w:pPr>
+        <w:bidi/>
+        <w:jc w:val="both"/>
+        <w:rPr>
+          <w:rFonts w:ascii="Hepta Slab" w:hAnsi="Hepta Slab" w:cs="B Lotus"/>
+          <w:sz w:val="32"/>
+          <w:szCs w:val="32"/>
+          <w:rtl/>
+          <w:lang w:bidi="fa-IR"/>
+        </w:rPr>
+      </w:pPr>
+      <w:r>
+        <w:rPr>
+          <w:rFonts w:ascii="Hepta Slab" w:hAnsi="Hepta Slab" w:cs="B Lotus" w:hint="cs"/>
+          <w:sz w:val="32"/>
+          <w:szCs w:val="32"/>
+          <w:rtl/>
+          <w:lang w:bidi="fa-IR"/>
+        </w:rPr>
+        <w:t xml:space="preserve">این حالت وقتی اتفاق میفتد که مقدار گرادیان بیشتر از 1 باشد، حاصل ضرب آنها عددی بسیار بزرگ میشود در طی گام های زمانی. این باعث میشود که بروزرسانی وزن ها بسیار بزرگ باشد و فرآیند یادگیری ناپایدار میشود و احتمال دارد مدل واگرا شود. </w:t>
+      </w:r>
+    </w:p>
+    <w:p>
+      <w:pPr>
+        <w:pStyle w:val="Heading4"/>
+        <w:bidi/>
+        <w:rPr>
+          <w:rFonts w:ascii="Comic Sans MS" w:hAnsi="Comic Sans MS" w:cs="B Lotus"/>
+          <w:b/>
+          <w:bCs/>
+          <w:i w:val="0"/>
+          <w:iCs w:val="0"/>
+          <w:color w:val="auto"/>
+          <w:sz w:val="32"/>
+          <w:szCs w:val="32"/>
+          <w:rtl/>
+          <w:lang w:bidi="fa-IR"/>
+        </w:rPr>
+      </w:pPr>
+      <w:r>
+        <w:rPr>
+          <w:rFonts w:ascii="Comic Sans MS" w:hAnsi="Comic Sans MS" w:cs="B Lotus"/>
+          <w:b/>
+          <w:bCs/>
+          <w:i w:val="0"/>
+          <w:iCs w:val="0"/>
+          <w:color w:val="auto"/>
+          <w:sz w:val="32"/>
+          <w:szCs w:val="32"/>
+          <w:rtl/>
+          <w:lang w:bidi="fa-IR"/>
+        </w:rPr>
+        <w:t xml:space="preserve">گلوگاه </w:t>
+      </w:r>
+      <w:r>
+        <w:rPr>
+          <w:rFonts w:ascii="Comic Sans MS" w:hAnsi="Comic Sans MS" w:cs="B Lotus"/>
+          <w:b/>
+          <w:bCs/>
+          <w:i w:val="0"/>
+          <w:iCs w:val="0"/>
+          <w:color w:val="auto"/>
+          <w:sz w:val="32"/>
+          <w:szCs w:val="32"/>
+          <w:lang w:bidi="fa-IR"/>
+        </w:rPr>
+        <w:t>(bottleneck)</w:t>
+      </w:r>
+    </w:p>
+    <w:p>
+      <w:pPr>
+        <w:bidi/>
+        <w:jc w:val="both"/>
+        <w:rPr>
+          <w:rFonts w:ascii="Hepta Slab" w:hAnsi="Hepta Slab" w:cs="B Lotus"/>
+          <w:sz w:val="32"/>
+          <w:szCs w:val="32"/>
+          <w:rtl/>
+          <w:lang w:bidi="fa-IR"/>
+        </w:rPr>
+      </w:pPr>
+      <w:r>
+        <w:rPr>
+          <w:rFonts w:ascii="Hepta Slab" w:hAnsi="Hepta Slab" w:cs="B Lotus" w:hint="cs"/>
+          <w:sz w:val="32"/>
+          <w:szCs w:val="32"/>
+          <w:rtl/>
+          <w:lang w:bidi="fa-IR"/>
+        </w:rPr>
+        <w:t xml:space="preserve">یک مشکل دیگری که این شبکه ها دارند این است که </w:t>
+      </w:r>
+      <w:r>
+        <w:rPr>
+          <w:rFonts w:ascii="Hepta Slab" w:hAnsi="Hepta Slab" w:cs="B Lotus"/>
+          <w:sz w:val="32"/>
+          <w:szCs w:val="32"/>
+          <w:lang w:bidi="fa-IR"/>
+        </w:rPr>
+        <w:t>hidden state</w:t>
+      </w:r>
+      <w:r>
+        <w:rPr>
+          <w:rFonts w:ascii="Hepta Slab" w:hAnsi="Hepta Slab" w:cs="B Lotus" w:hint="cs"/>
+          <w:sz w:val="32"/>
+          <w:szCs w:val="32"/>
+          <w:rtl/>
+          <w:lang w:bidi="fa-IR"/>
+        </w:rPr>
+        <w:t xml:space="preserve"> ها از لحاظ ابعاد ثابت هستند یعنی طول بردار آنها ثابت است. این امر باعث کمبود حافظه میشود زیرا هر چه قدر دنباله بزرگتر شود </w:t>
+      </w:r>
+      <w:r>
+        <w:rPr>
+          <w:rFonts w:ascii="Hepta Slab" w:hAnsi="Hepta Slab" w:cs="B Lotus"/>
+          <w:sz w:val="32"/>
+          <w:szCs w:val="32"/>
+          <w:lang w:bidi="fa-IR"/>
+        </w:rPr>
+        <w:t>RNN</w:t>
+      </w:r>
+      <w:r>
+        <w:rPr>
+          <w:rFonts w:ascii="Hepta Slab" w:hAnsi="Hepta Slab" w:cs="B Lotus" w:hint="cs"/>
+          <w:sz w:val="32"/>
+          <w:szCs w:val="32"/>
+          <w:rtl/>
+          <w:lang w:bidi="fa-IR"/>
+        </w:rPr>
+        <w:t xml:space="preserve"> نیاز دارند که اطلاعات بیشتری را در این بردار با طول ثابت جا بدهند، در حین این فرآیند مقداری از اطلاعات از بین میرود. </w:t>
+      </w:r>
+    </w:p>
+    <w:p>
+      <w:pPr>
+        <w:pStyle w:val="Heading4"/>
+        <w:bidi/>
+        <w:rPr>
+          <w:rFonts w:ascii="Comic Sans MS" w:hAnsi="Comic Sans MS" w:cs="B Lotus"/>
+          <w:b/>
+          <w:bCs/>
+          <w:i w:val="0"/>
+          <w:iCs w:val="0"/>
+          <w:color w:val="auto"/>
+          <w:sz w:val="32"/>
+          <w:szCs w:val="32"/>
+          <w:rtl/>
+          <w:lang w:bidi="fa-IR"/>
+        </w:rPr>
+      </w:pPr>
+      <w:r>
+        <w:rPr>
+          <w:rFonts w:ascii="Comic Sans MS" w:hAnsi="Comic Sans MS" w:cs="B Lotus"/>
+          <w:b/>
+          <w:bCs/>
+          <w:i w:val="0"/>
+          <w:iCs w:val="0"/>
+          <w:color w:val="auto"/>
+          <w:sz w:val="32"/>
+          <w:szCs w:val="32"/>
+          <w:rtl/>
+          <w:lang w:bidi="fa-IR"/>
+        </w:rPr>
+        <w:lastRenderedPageBreak/>
+        <w:t xml:space="preserve">وجود </w:t>
+      </w:r>
+      <w:r>
+        <w:rPr>
+          <w:rFonts w:ascii="Comic Sans MS" w:hAnsi="Comic Sans MS" w:cs="B Lotus"/>
+          <w:b/>
+          <w:bCs/>
+          <w:i w:val="0"/>
+          <w:iCs w:val="0"/>
+          <w:color w:val="auto"/>
+          <w:sz w:val="32"/>
+          <w:szCs w:val="32"/>
+          <w:lang w:bidi="fa-IR"/>
+        </w:rPr>
+        <w:t>bias</w:t>
+      </w:r>
+      <w:r>
+        <w:rPr>
+          <w:rFonts w:ascii="Comic Sans MS" w:hAnsi="Comic Sans MS" w:cs="B Lotus"/>
+          <w:b/>
+          <w:bCs/>
+          <w:i w:val="0"/>
+          <w:iCs w:val="0"/>
+          <w:color w:val="auto"/>
+          <w:sz w:val="32"/>
+          <w:szCs w:val="32"/>
+          <w:rtl/>
+          <w:lang w:bidi="fa-IR"/>
+        </w:rPr>
+        <w:t xml:space="preserve"> بالا نسبت به </w:t>
+      </w:r>
+      <w:r>
+        <w:rPr>
+          <w:rFonts w:ascii="Comic Sans MS" w:hAnsi="Comic Sans MS" w:cs="B Lotus"/>
+          <w:b/>
+          <w:bCs/>
+          <w:i w:val="0"/>
+          <w:iCs w:val="0"/>
+          <w:color w:val="auto"/>
+          <w:sz w:val="32"/>
+          <w:szCs w:val="32"/>
+          <w:rtl/>
+          <w:lang w:bidi="fa-IR"/>
+        </w:rPr>
+        <w:t>ورودی های جدیدتر</w:t>
+      </w:r>
+    </w:p>
+    <w:p>
+      <w:pPr>
+        <w:bidi/>
+        <w:jc w:val="both"/>
+        <w:rPr>
+          <w:rFonts w:ascii="Hepta Slab" w:hAnsi="Hepta Slab" w:cs="B Lotus"/>
+          <w:sz w:val="32"/>
+          <w:szCs w:val="32"/>
+          <w:lang w:bidi="fa-IR"/>
+        </w:rPr>
+      </w:pPr>
+      <w:r>
+        <w:rPr>
+          <w:rFonts w:ascii="Hepta Slab" w:hAnsi="Hepta Slab" w:cs="B Lotus" w:hint="cs"/>
+          <w:sz w:val="32"/>
+          <w:szCs w:val="32"/>
+          <w:rtl/>
+          <w:lang w:bidi="fa-IR"/>
+        </w:rPr>
+        <w:t xml:space="preserve">به سبب روشی که </w:t>
+      </w:r>
+      <w:r>
+        <w:rPr>
+          <w:rFonts w:ascii="Hepta Slab" w:hAnsi="Hepta Slab" w:cs="B Lotus"/>
+          <w:sz w:val="32"/>
+          <w:szCs w:val="32"/>
+          <w:lang w:bidi="fa-IR"/>
+        </w:rPr>
+        <w:t>hidden state</w:t>
+      </w:r>
+      <w:r>
+        <w:rPr>
+          <w:rFonts w:ascii="Hepta Slab" w:hAnsi="Hepta Slab" w:cs="B Lotus" w:hint="cs"/>
+          <w:sz w:val="32"/>
+          <w:szCs w:val="32"/>
+          <w:rtl/>
+          <w:lang w:bidi="fa-IR"/>
+        </w:rPr>
+        <w:t xml:space="preserve"> بروزرسانی میشوند </w:t>
+      </w:r>
+      <w:r>
+        <w:rPr>
+          <w:rFonts w:ascii="Hepta Slab" w:hAnsi="Hepta Slab" w:cs="B Lotus" w:hint="cs"/>
+          <w:sz w:val="32"/>
+          <w:szCs w:val="32"/>
+          <w:rtl/>
+          <w:lang w:bidi="fa-IR"/>
+        </w:rPr>
+        <w:t xml:space="preserve">این شبکه ها تاثیر بیشتری از ورودی های جدید که تازه وارد شده اند میپذیرند نسبت به المان های اول دنباله. </w:t>
+      </w:r>
+    </w:p>
+    <w:p>
+      <w:pPr>
+        <w:pStyle w:val="Heading3"/>
+        <w:bidi/>
+        <w:rPr>
+          <w:rFonts w:cs="B Lotus"/>
+          <w:b/>
+          <w:bCs/>
+          <w:color w:val="auto"/>
+          <w:sz w:val="32"/>
+          <w:szCs w:val="32"/>
+          <w:rtl/>
+          <w:lang w:bidi="fa-IR"/>
+        </w:rPr>
+      </w:pPr>
+      <w:bookmarkStart w:id="7" w:name="_Toc187342604"/>
+      <w:r>
+        <w:rPr>
+          <w:rFonts w:cs="B Lotus" w:hint="cs"/>
+          <w:b/>
+          <w:bCs/>
+          <w:color w:val="auto"/>
+          <w:sz w:val="32"/>
+          <w:szCs w:val="32"/>
+          <w:rtl/>
+          <w:lang w:bidi="fa-IR"/>
+        </w:rPr>
+        <w:t xml:space="preserve">نحوه مدیریت </w:t>
+      </w:r>
+      <w:proofErr w:type="spellStart"/>
+      <w:r>
+        <w:rPr>
+          <w:rFonts w:cs="B Lotus" w:hint="cs"/>
+          <w:b/>
+          <w:bCs/>
+          <w:color w:val="auto"/>
+          <w:sz w:val="32"/>
+          <w:szCs w:val="32"/>
+          <w:rtl/>
+          <w:lang w:bidi="fa-IR"/>
+        </w:rPr>
+        <w:t>وابستگی‌های</w:t>
+      </w:r>
+      <w:proofErr w:type="spellEnd"/>
+      <w:r>
+        <w:rPr>
+          <w:rFonts w:cs="B Lotus" w:hint="cs"/>
+          <w:b/>
+          <w:bCs/>
+          <w:color w:val="auto"/>
+          <w:sz w:val="32"/>
+          <w:szCs w:val="32"/>
+          <w:rtl/>
+          <w:lang w:bidi="fa-IR"/>
+        </w:rPr>
+        <w:t xml:space="preserve"> طولانی مدت</w:t>
+      </w:r>
+      <w:bookmarkEnd w:id="7"/>
+    </w:p>
+    <w:p>
+      <w:pPr>
+        <w:bidi/>
+        <w:jc w:val="both"/>
+        <w:rPr>
+          <w:rFonts w:ascii="Hepta Slab" w:hAnsi="Hepta Slab" w:cs="B Lotus"/>
+          <w:sz w:val="32"/>
+          <w:szCs w:val="32"/>
+          <w:rtl/>
+          <w:lang w:bidi="fa-IR"/>
+        </w:rPr>
+      </w:pPr>
+      <w:r>
+        <w:rPr>
+          <w:rFonts w:ascii="Hepta Slab" w:hAnsi="Hepta Slab" w:cs="B Lotus" w:hint="cs"/>
+          <w:sz w:val="32"/>
+          <w:szCs w:val="32"/>
+          <w:rtl/>
+          <w:lang w:bidi="fa-IR"/>
+        </w:rPr>
+        <w:t xml:space="preserve">این </w:t>
+      </w:r>
+      <w:r>
+        <w:rPr>
+          <w:rFonts w:ascii="Hepta Slab" w:hAnsi="Hepta Slab" w:cs="B Lotus"/>
+          <w:sz w:val="32"/>
+          <w:szCs w:val="32"/>
+          <w:lang w:bidi="fa-IR"/>
+        </w:rPr>
+        <w:t>hidden state</w:t>
+      </w:r>
+      <w:r>
+        <w:rPr>
+          <w:rFonts w:ascii="Hepta Slab" w:hAnsi="Hepta Slab" w:cs="B Lotus" w:hint="cs"/>
+          <w:sz w:val="32"/>
+          <w:szCs w:val="32"/>
+          <w:rtl/>
+          <w:lang w:bidi="fa-IR"/>
+        </w:rPr>
+        <w:t xml:space="preserve"> ها سعی میکنند اطلاعات موجود در دنباله را از ابتدا تا لحظه فعلی از دنباله را </w:t>
+      </w:r>
+      <w:r>
+        <w:rPr>
+          <w:rFonts w:ascii="Hepta Slab" w:hAnsi="Hepta Slab" w:cs="B Lotus"/>
+          <w:sz w:val="32"/>
+          <w:szCs w:val="32"/>
+          <w:lang w:bidi="fa-IR"/>
+        </w:rPr>
+        <w:t>encode</w:t>
+      </w:r>
+      <w:r>
+        <w:rPr>
+          <w:rFonts w:ascii="Hepta Slab" w:hAnsi="Hepta Slab" w:cs="B Lotus" w:hint="cs"/>
+          <w:sz w:val="32"/>
+          <w:szCs w:val="32"/>
+          <w:rtl/>
+          <w:lang w:bidi="fa-IR"/>
+        </w:rPr>
+        <w:t xml:space="preserve"> کنند. در تئوری اگر </w:t>
+      </w:r>
+      <w:r>
+        <w:rPr>
+          <w:rFonts w:ascii="Hepta Slab" w:hAnsi="Hepta Slab" w:cs="B Lotus"/>
+          <w:sz w:val="32"/>
+          <w:szCs w:val="32"/>
+          <w:lang w:bidi="fa-IR"/>
+        </w:rPr>
+        <w:t>hidden state</w:t>
+      </w:r>
+      <w:r>
+        <w:rPr>
+          <w:rFonts w:ascii="Hepta Slab" w:hAnsi="Hepta Slab" w:cs="B Lotus" w:hint="cs"/>
+          <w:sz w:val="32"/>
+          <w:szCs w:val="32"/>
+          <w:rtl/>
+          <w:lang w:bidi="fa-IR"/>
+        </w:rPr>
+        <w:t xml:space="preserve"> ها بتوانند همه اطلاعات قابل استفاده را در خودشان نگه دارند میتوانند وابستگی های طولانی مدت را بین المان های دنباله بدست بیاورند حتی اگر اون 2 المان با همدیگر فاصله داشته باشند. </w:t>
+      </w:r>
+    </w:p>
+    <w:p>
+      <w:pPr>
+        <w:bidi/>
+        <w:jc w:val="both"/>
+        <w:rPr>
+          <w:rFonts w:ascii="Hepta Slab" w:hAnsi="Hepta Slab" w:cs="B Lotus"/>
+          <w:sz w:val="32"/>
+          <w:szCs w:val="32"/>
+          <w:lang w:bidi="fa-IR"/>
+        </w:rPr>
+      </w:pPr>
+    </w:p>
+    <w:p>
+      <w:pPr>
+        <w:pStyle w:val="Heading2"/>
+        <w:bidi/>
+        <w:rPr>
+          <w:rFonts w:ascii="Comic Sans MS" w:hAnsi="Comic Sans MS" w:cs="B Lotus"/>
+          <w:b/>
+          <w:bCs/>
+          <w:color w:val="auto"/>
+          <w:sz w:val="36"/>
+          <w:szCs w:val="36"/>
+          <w:lang w:bidi="fa-IR"/>
+        </w:rPr>
+      </w:pPr>
+      <w:bookmarkStart w:id="8" w:name="_Toc187342605"/>
+      <w:r>
+        <w:rPr>
+          <w:rFonts w:ascii="Comic Sans MS" w:hAnsi="Comic Sans MS" w:cs="B Lotus"/>
+          <w:b/>
+          <w:bCs/>
+          <w:color w:val="auto"/>
+          <w:sz w:val="36"/>
+          <w:szCs w:val="36"/>
+          <w:rtl/>
+          <w:lang w:bidi="fa-IR"/>
+        </w:rPr>
+        <w:t xml:space="preserve">بررسی مدیریت </w:t>
+      </w:r>
+      <w:r>
+        <w:rPr>
+          <w:rFonts w:ascii="Comic Sans MS" w:hAnsi="Comic Sans MS" w:cs="B Lotus"/>
+          <w:b/>
+          <w:bCs/>
+          <w:color w:val="auto"/>
+          <w:sz w:val="36"/>
+          <w:szCs w:val="36"/>
+          <w:rtl/>
+          <w:lang w:bidi="fa-IR"/>
+        </w:rPr>
+        <w:t xml:space="preserve">شبکه های </w:t>
+      </w:r>
+      <w:r>
+        <w:rPr>
+          <w:rFonts w:ascii="Comic Sans MS" w:hAnsi="Comic Sans MS" w:cs="B Lotus"/>
+          <w:b/>
+          <w:bCs/>
+          <w:color w:val="auto"/>
+          <w:sz w:val="36"/>
+          <w:szCs w:val="36"/>
+          <w:lang w:bidi="fa-IR"/>
+        </w:rPr>
+        <w:t>Transformer</w:t>
+      </w:r>
+      <w:bookmarkEnd w:id="8"/>
+    </w:p>
+    <w:p>
+      <w:pPr>
+        <w:pStyle w:val="Heading3"/>
+        <w:bidi/>
+        <w:rPr>
+          <w:rFonts w:ascii="Comic Sans MS" w:hAnsi="Comic Sans MS" w:cs="B Lotus"/>
+          <w:b/>
+          <w:bCs/>
+          <w:color w:val="auto"/>
+          <w:sz w:val="32"/>
+          <w:szCs w:val="32"/>
+          <w:rtl/>
+          <w:lang w:bidi="fa-IR"/>
+        </w:rPr>
+      </w:pPr>
+      <w:bookmarkStart w:id="9" w:name="_Toc187342606"/>
+      <w:r>
+        <w:rPr>
+          <w:rFonts w:ascii="Comic Sans MS" w:hAnsi="Comic Sans MS" w:cs="B Lotus"/>
+          <w:b/>
+          <w:bCs/>
+          <w:color w:val="auto"/>
+          <w:sz w:val="32"/>
+          <w:szCs w:val="32"/>
+          <w:rtl/>
+          <w:lang w:bidi="fa-IR"/>
+        </w:rPr>
+        <w:t xml:space="preserve">مکانیسم </w:t>
+      </w:r>
+      <w:r>
+        <w:rPr>
+          <w:rFonts w:ascii="Comic Sans MS" w:hAnsi="Comic Sans MS" w:cs="B Lotus"/>
+          <w:b/>
+          <w:bCs/>
+          <w:color w:val="auto"/>
+          <w:sz w:val="32"/>
+          <w:szCs w:val="32"/>
+          <w:lang w:bidi="fa-IR"/>
+        </w:rPr>
+        <w:t>self-attention</w:t>
+      </w:r>
+      <w:bookmarkEnd w:id="9"/>
+    </w:p>
+    <w:p>
+      <w:pPr>
+        <w:bidi/>
+        <w:jc w:val="both"/>
+        <w:rPr>
+          <w:rFonts w:ascii="Hepta Slab" w:hAnsi="Hepta Slab" w:cs="B Lotus"/>
+          <w:sz w:val="32"/>
+          <w:szCs w:val="32"/>
+          <w:rtl/>
+          <w:lang w:bidi="fa-IR"/>
+        </w:rPr>
+      </w:pPr>
+      <w:r>
+        <w:rPr>
+          <w:rFonts w:ascii="Hepta Slab" w:hAnsi="Hepta Slab" w:cs="B Lotus" w:hint="cs"/>
+          <w:sz w:val="32"/>
+          <w:szCs w:val="32"/>
+          <w:rtl/>
+          <w:lang w:bidi="fa-IR"/>
+        </w:rPr>
+        <w:t xml:space="preserve">این مکانیسم اصلی ترین نوآوری در این شبکه ها حساب میشوند. فرق اساسی این شبکه ها با </w:t>
+      </w:r>
+      <w:r>
+        <w:rPr>
+          <w:rFonts w:ascii="Hepta Slab" w:hAnsi="Hepta Slab" w:cs="B Lotus"/>
+          <w:sz w:val="32"/>
+          <w:szCs w:val="32"/>
+          <w:lang w:bidi="fa-IR"/>
+        </w:rPr>
+        <w:t>RNN</w:t>
+      </w:r>
+      <w:r>
+        <w:rPr>
+          <w:rFonts w:ascii="Hepta Slab" w:hAnsi="Hepta Slab" w:cs="B Lotus" w:hint="cs"/>
+          <w:sz w:val="32"/>
+          <w:szCs w:val="32"/>
+          <w:rtl/>
+          <w:lang w:bidi="fa-IR"/>
+        </w:rPr>
+        <w:t xml:space="preserve"> در این است که دیگر ما پردازش ترتیبی دنباله ها را نداریم. کل دنباله به صورت موازی پردازش میشوند. </w:t>
+      </w:r>
+    </w:p>
+    <w:p>
+      <w:pPr>
+        <w:pStyle w:val="Heading4"/>
+        <w:bidi/>
+        <w:rPr>
+          <w:rFonts w:ascii="Comic Sans MS" w:hAnsi="Comic Sans MS" w:cs="B Lotus"/>
+          <w:b/>
+          <w:bCs/>
+          <w:i w:val="0"/>
+          <w:iCs w:val="0"/>
+          <w:color w:val="auto"/>
+          <w:sz w:val="32"/>
+          <w:szCs w:val="32"/>
+          <w:rtl/>
+          <w:lang w:bidi="fa-IR"/>
+        </w:rPr>
+      </w:pPr>
+      <w:r>
+        <w:rPr>
+          <w:rFonts w:ascii="Comic Sans MS" w:hAnsi="Comic Sans MS" w:cs="B Lotus"/>
+          <w:b/>
+          <w:bCs/>
+          <w:i w:val="0"/>
+          <w:iCs w:val="0"/>
+          <w:color w:val="auto"/>
+          <w:sz w:val="32"/>
+          <w:szCs w:val="32"/>
+          <w:rtl/>
+          <w:lang w:bidi="fa-IR"/>
+        </w:rPr>
+        <w:t xml:space="preserve">امتیاز </w:t>
+      </w:r>
+      <w:r>
+        <w:rPr>
+          <w:rFonts w:ascii="Comic Sans MS" w:hAnsi="Comic Sans MS" w:cs="B Lotus"/>
+          <w:b/>
+          <w:bCs/>
+          <w:i w:val="0"/>
+          <w:iCs w:val="0"/>
+          <w:color w:val="auto"/>
+          <w:sz w:val="32"/>
+          <w:szCs w:val="32"/>
+          <w:lang w:bidi="fa-IR"/>
+        </w:rPr>
+        <w:t>attention</w:t>
+      </w:r>
+    </w:p>
+    <w:p>
+      <w:pPr>
+        <w:bidi/>
+        <w:jc w:val="both"/>
+        <w:rPr>
+          <w:rFonts w:ascii="Hepta Slab" w:hAnsi="Hepta Slab" w:cs="B Lotus"/>
+          <w:sz w:val="32"/>
+          <w:szCs w:val="32"/>
+          <w:rtl/>
+          <w:lang w:bidi="fa-IR"/>
+        </w:rPr>
+      </w:pPr>
+      <w:r>
+        <w:rPr>
+          <w:rFonts w:ascii="Hepta Slab" w:hAnsi="Hepta Slab" w:cs="B Lotus" w:hint="cs"/>
+          <w:sz w:val="32"/>
+          <w:szCs w:val="32"/>
+          <w:rtl/>
+          <w:lang w:bidi="fa-IR"/>
+        </w:rPr>
+        <w:t xml:space="preserve">برای هر المان از یک دنباله این مکانیسم یک </w:t>
+      </w:r>
+      <w:r>
+        <w:rPr>
+          <w:rFonts w:ascii="Hepta Slab" w:hAnsi="Hepta Slab" w:cs="B Lotus"/>
+          <w:sz w:val="32"/>
+          <w:szCs w:val="32"/>
+          <w:lang w:bidi="fa-IR"/>
+        </w:rPr>
+        <w:t>attention score</w:t>
+      </w:r>
+      <w:r>
+        <w:rPr>
+          <w:rFonts w:ascii="Hepta Slab" w:hAnsi="Hepta Slab" w:cs="B Lotus" w:hint="cs"/>
+          <w:sz w:val="32"/>
+          <w:szCs w:val="32"/>
+          <w:rtl/>
+          <w:lang w:bidi="fa-IR"/>
+        </w:rPr>
+        <w:t xml:space="preserve"> را محاسبه میکند که بیان گر میزان ارتباط سایر المان ها به المان فعلی خواهد بود. </w:t>
+      </w:r>
+    </w:p>
+    <w:p>
+      <w:pPr>
+        <w:pStyle w:val="Heading4"/>
+        <w:bidi/>
+        <w:rPr>
+          <w:rFonts w:ascii="Comic Sans MS" w:hAnsi="Comic Sans MS" w:cs="B Lotus"/>
+          <w:b/>
+          <w:bCs/>
+          <w:i w:val="0"/>
+          <w:iCs w:val="0"/>
+          <w:color w:val="auto"/>
+          <w:sz w:val="32"/>
+          <w:szCs w:val="32"/>
+          <w:rtl/>
+          <w:lang w:bidi="fa-IR"/>
+        </w:rPr>
+      </w:pPr>
+      <w:r>
+        <w:rPr>
+          <w:rFonts w:ascii="Comic Sans MS" w:hAnsi="Comic Sans MS" w:cs="B Lotus"/>
+          <w:b/>
+          <w:bCs/>
+          <w:i w:val="0"/>
+          <w:iCs w:val="0"/>
+          <w:color w:val="auto"/>
+          <w:sz w:val="32"/>
+          <w:szCs w:val="32"/>
+          <w:rtl/>
+          <w:lang w:bidi="fa-IR"/>
+        </w:rPr>
+        <w:t xml:space="preserve">محاسبه </w:t>
+      </w:r>
+      <w:r>
+        <w:rPr>
+          <w:rFonts w:ascii="Comic Sans MS" w:hAnsi="Comic Sans MS" w:cs="B Lotus"/>
+          <w:b/>
+          <w:bCs/>
+          <w:i w:val="0"/>
+          <w:iCs w:val="0"/>
+          <w:color w:val="auto"/>
+          <w:sz w:val="32"/>
+          <w:szCs w:val="32"/>
+          <w:lang w:bidi="fa-IR"/>
+        </w:rPr>
+        <w:t>Queries, Keys and Values</w:t>
+      </w:r>
+    </w:p>
+    <w:p>
+      <w:pPr>
+        <w:bidi/>
+        <w:jc w:val="both"/>
+        <w:rPr>
+          <w:rFonts w:ascii="Hepta Slab" w:hAnsi="Hepta Slab" w:cs="B Lotus"/>
+          <w:sz w:val="32"/>
+          <w:szCs w:val="32"/>
+          <w:rtl/>
+          <w:lang w:bidi="fa-IR"/>
+        </w:rPr>
+      </w:pPr>
+      <w:r>
+        <w:rPr>
+          <w:rFonts w:ascii="Hepta Slab" w:hAnsi="Hepta Slab" w:cs="B Lotus" w:hint="cs"/>
+          <w:sz w:val="32"/>
+          <w:szCs w:val="32"/>
+          <w:rtl/>
+          <w:lang w:bidi="fa-IR"/>
+        </w:rPr>
+        <w:t xml:space="preserve">هر المان به این 3 بردار تبدیل میشوند این 3 بردار حاصل ضرب </w:t>
+      </w:r>
+      <w:r>
+        <w:rPr>
+          <w:rFonts w:ascii="Hepta Slab" w:hAnsi="Hepta Slab" w:cs="B Lotus"/>
+          <w:sz w:val="32"/>
+          <w:szCs w:val="32"/>
+          <w:lang w:bidi="fa-IR"/>
+        </w:rPr>
+        <w:t>embedding</w:t>
+      </w:r>
+      <w:r>
+        <w:rPr>
+          <w:rFonts w:ascii="Hepta Slab" w:hAnsi="Hepta Slab" w:cs="B Lotus" w:hint="cs"/>
+          <w:sz w:val="32"/>
+          <w:szCs w:val="32"/>
+          <w:rtl/>
+          <w:lang w:bidi="fa-IR"/>
+        </w:rPr>
+        <w:t xml:space="preserve"> هر المان در ماتریس وزن خواهند بود. </w:t>
+      </w:r>
+    </w:p>
+    <w:p>
+      <w:pPr>
+        <w:pStyle w:val="Heading4"/>
+        <w:bidi/>
+        <w:rPr>
+          <w:rFonts w:ascii="Comic Sans MS" w:hAnsi="Comic Sans MS" w:cs="B Lotus"/>
+          <w:b/>
+          <w:bCs/>
+          <w:i w:val="0"/>
+          <w:iCs w:val="0"/>
+          <w:color w:val="auto"/>
+          <w:sz w:val="32"/>
+          <w:szCs w:val="32"/>
+          <w:rtl/>
+          <w:lang w:bidi="fa-IR"/>
+        </w:rPr>
+      </w:pPr>
+      <w:r>
+        <w:rPr>
+          <w:rFonts w:ascii="Comic Sans MS" w:hAnsi="Comic Sans MS" w:cs="B Lotus"/>
+          <w:b/>
+          <w:bCs/>
+          <w:i w:val="0"/>
+          <w:iCs w:val="0"/>
+          <w:color w:val="auto"/>
+          <w:sz w:val="32"/>
+          <w:szCs w:val="32"/>
+          <w:rtl/>
+          <w:lang w:bidi="fa-IR"/>
+        </w:rPr>
+        <w:lastRenderedPageBreak/>
+        <w:t xml:space="preserve">محاسبه </w:t>
+      </w:r>
+      <w:r>
+        <w:rPr>
+          <w:rFonts w:ascii="Comic Sans MS" w:hAnsi="Comic Sans MS" w:cs="B Lotus"/>
+          <w:b/>
+          <w:bCs/>
+          <w:i w:val="0"/>
+          <w:iCs w:val="0"/>
+          <w:color w:val="auto"/>
+          <w:sz w:val="32"/>
+          <w:szCs w:val="32"/>
+          <w:lang w:bidi="fa-IR"/>
+        </w:rPr>
+        <w:t>attention</w:t>
+      </w:r>
+    </w:p>
+    <w:p>
+      <w:pPr>
+        <w:bidi/>
+        <w:jc w:val="both"/>
+        <w:rPr>
+          <w:rFonts w:ascii="Hepta Slab" w:hAnsi="Hepta Slab" w:cs="B Lotus"/>
+          <w:sz w:val="32"/>
+          <w:szCs w:val="32"/>
+          <w:rtl/>
+          <w:lang w:bidi="fa-IR"/>
+        </w:rPr>
+      </w:pPr>
+      <w:r>
+        <w:rPr>
+          <w:rFonts w:ascii="Hepta Slab" w:hAnsi="Hepta Slab" w:cs="B Lotus" w:hint="cs"/>
+          <w:sz w:val="32"/>
+          <w:szCs w:val="32"/>
+          <w:rtl/>
+          <w:lang w:bidi="fa-IR"/>
+        </w:rPr>
+        <w:t xml:space="preserve">امتیاز </w:t>
+      </w:r>
+      <w:r>
+        <w:rPr>
+          <w:rFonts w:ascii="Hepta Slab" w:hAnsi="Hepta Slab" w:cs="B Lotus"/>
+          <w:sz w:val="32"/>
+          <w:szCs w:val="32"/>
+          <w:lang w:bidi="fa-IR"/>
+        </w:rPr>
+        <w:t>attention</w:t>
+      </w:r>
+      <w:r>
+        <w:rPr>
+          <w:rFonts w:ascii="Hepta Slab" w:hAnsi="Hepta Slab" w:cs="B Lotus" w:hint="cs"/>
+          <w:sz w:val="32"/>
+          <w:szCs w:val="32"/>
+          <w:rtl/>
+          <w:lang w:bidi="fa-IR"/>
+        </w:rPr>
+        <w:t xml:space="preserve"> </w:t>
+      </w:r>
+      <w:r>
+        <w:rPr>
+          <w:rFonts w:ascii="Hepta Slab" w:hAnsi="Hepta Slab" w:cs="B Lotus" w:hint="cs"/>
+          <w:sz w:val="32"/>
+          <w:szCs w:val="32"/>
+          <w:rtl/>
+          <w:lang w:bidi="fa-IR"/>
+        </w:rPr>
+        <w:t xml:space="preserve">توسط ضرب داخلی بردار </w:t>
+      </w:r>
+      <w:r>
+        <w:rPr>
+          <w:rFonts w:ascii="Hepta Slab" w:hAnsi="Hepta Slab" w:cs="B Lotus"/>
+          <w:sz w:val="32"/>
+          <w:szCs w:val="32"/>
+          <w:lang w:bidi="fa-IR"/>
+        </w:rPr>
+        <w:t>query</w:t>
+      </w:r>
+      <w:r>
+        <w:rPr>
+          <w:rFonts w:ascii="Hepta Slab" w:hAnsi="Hepta Slab" w:cs="B Lotus" w:hint="cs"/>
+          <w:sz w:val="32"/>
+          <w:szCs w:val="32"/>
+          <w:rtl/>
+          <w:lang w:bidi="fa-IR"/>
+        </w:rPr>
+        <w:t xml:space="preserve"> و </w:t>
+      </w:r>
+      <w:r>
+        <w:rPr>
+          <w:rFonts w:ascii="Hepta Slab" w:hAnsi="Hepta Slab" w:cs="B Lotus"/>
+          <w:sz w:val="32"/>
+          <w:szCs w:val="32"/>
+          <w:lang w:bidi="fa-IR"/>
+        </w:rPr>
+        <w:t>key</w:t>
+      </w:r>
+      <w:r>
+        <w:rPr>
+          <w:rFonts w:ascii="Hepta Slab" w:hAnsi="Hepta Slab" w:cs="B Lotus" w:hint="cs"/>
+          <w:sz w:val="32"/>
+          <w:szCs w:val="32"/>
+          <w:rtl/>
+          <w:lang w:bidi="fa-IR"/>
+        </w:rPr>
+        <w:t xml:space="preserve"> خواهد بود فرمول آن به صورت زیر خواهد بود:</w:t>
+      </w:r>
+    </w:p>
+    <w:p>
+      <w:pPr>
+        <w:jc w:val="both"/>
+        <w:rPr>
+          <w:rFonts w:ascii="Hepta Slab" w:hAnsi="Hepta Slab" w:cs="B Lotus" w:hint="cs"/>
+          <w:sz w:val="32"/>
+          <w:szCs w:val="32"/>
+          <w:rtl/>
+          <w:lang w:bidi="fa-IR"/>
+        </w:rPr>
+      </w:pPr>
+      <w:r>
+        <w:rPr>
+          <w:rFonts w:ascii="Hepta Slab" w:hAnsi="Hepta Slab" w:cs="B Lotus"/>
+          <w:sz w:val="32"/>
+          <w:szCs w:val="32"/>
+          <w:lang w:bidi="fa-IR"/>
+        </w:rPr>
+        <w:t xml:space="preserve">Attention(Q, K) = </w:t>
+      </w:r>
+      <w:proofErr w:type="spellStart"/>
+      <w:r>
+        <w:rPr>
+          <w:rFonts w:ascii="Hepta Slab" w:hAnsi="Hepta Slab" w:cs="B Lotus"/>
+          <w:sz w:val="32"/>
+          <w:szCs w:val="32"/>
+          <w:lang w:bidi="fa-IR"/>
+        </w:rPr>
+        <w:t>softmax</w:t>
+      </w:r>
+      <w:proofErr w:type="spellEnd"/>
+      <w:r>
+        <w:rPr>
+          <w:rFonts w:ascii="Hepta Slab" w:hAnsi="Hepta Slab" w:cs="B Lotus"/>
+          <w:sz w:val="32"/>
+          <w:szCs w:val="32"/>
+          <w:lang w:bidi="fa-IR"/>
+        </w:rPr>
+        <w:t>(QK^T / sqrt(</w:t>
+      </w:r>
+      <w:proofErr w:type="spellStart"/>
+      <w:r>
+        <w:rPr>
+          <w:rFonts w:ascii="Hepta Slab" w:hAnsi="Hepta Slab" w:cs="B Lotus"/>
+          <w:sz w:val="32"/>
+          <w:szCs w:val="32"/>
+          <w:lang w:bidi="fa-IR"/>
+        </w:rPr>
+        <w:t>d_k</w:t>
+      </w:r>
+      <w:proofErr w:type="spellEnd"/>
+      <w:r>
+        <w:rPr>
+          <w:rFonts w:ascii="Hepta Slab" w:hAnsi="Hepta Slab" w:cs="B Lotus"/>
+          <w:sz w:val="32"/>
+          <w:szCs w:val="32"/>
+          <w:lang w:bidi="fa-IR"/>
+        </w:rPr>
+        <w:t>))</w:t>
+      </w:r>
+    </w:p>
+    <w:p>
+      <w:pPr>
+        <w:bidi/>
+        <w:jc w:val="both"/>
+        <w:rPr>
+          <w:rFonts w:ascii="Hepta Slab" w:hAnsi="Hepta Slab" w:cs="B Lotus"/>
+          <w:sz w:val="32"/>
+          <w:szCs w:val="32"/>
+          <w:rtl/>
+          <w:lang w:bidi="fa-IR"/>
+        </w:rPr>
+      </w:pPr>
+    </w:p>
+    <w:p>
+      <w:pPr>
+        <w:bidi/>
+        <w:jc w:val="both"/>
+        <w:rPr>
+          <w:rFonts w:ascii="Hepta Slab" w:hAnsi="Hepta Slab" w:cs="B Lotus"/>
+          <w:sz w:val="32"/>
+          <w:szCs w:val="32"/>
+          <w:rtl/>
+          <w:lang w:bidi="fa-IR"/>
+        </w:rPr>
+      </w:pPr>
+      <w:r>
+        <w:rPr>
+          <w:rFonts w:ascii="Hepta Slab" w:hAnsi="Hepta Slab" w:cs="B Lotus" w:hint="cs"/>
+          <w:sz w:val="32"/>
+          <w:szCs w:val="32"/>
+          <w:rtl/>
+          <w:lang w:bidi="fa-IR"/>
+        </w:rPr>
+        <w:t xml:space="preserve">بعد از این مرحله خروجی </w:t>
+      </w:r>
+      <w:r>
+        <w:rPr>
+          <w:rFonts w:ascii="Hepta Slab" w:hAnsi="Hepta Slab" w:cs="B Lotus"/>
+          <w:sz w:val="32"/>
+          <w:szCs w:val="32"/>
+          <w:lang w:bidi="fa-IR"/>
+        </w:rPr>
+        <w:t>self-attention</w:t>
+      </w:r>
+      <w:r>
+        <w:rPr>
+          <w:rFonts w:ascii="Hepta Slab" w:hAnsi="Hepta Slab" w:cs="B Lotus" w:hint="cs"/>
+          <w:sz w:val="32"/>
+          <w:szCs w:val="32"/>
+          <w:rtl/>
+          <w:lang w:bidi="fa-IR"/>
+        </w:rPr>
+        <w:t xml:space="preserve"> جمع وزن بردار </w:t>
+      </w:r>
+      <w:r>
+        <w:rPr>
+          <w:rFonts w:ascii="Hepta Slab" w:hAnsi="Hepta Slab" w:cs="B Lotus"/>
+          <w:sz w:val="32"/>
+          <w:szCs w:val="32"/>
+          <w:lang w:bidi="fa-IR"/>
+        </w:rPr>
+        <w:t>value</w:t>
+      </w:r>
+      <w:r>
+        <w:rPr>
+          <w:rFonts w:ascii="Hepta Slab" w:hAnsi="Hepta Slab" w:cs="B Lotus" w:hint="cs"/>
+          <w:sz w:val="32"/>
+          <w:szCs w:val="32"/>
+          <w:rtl/>
+          <w:lang w:bidi="fa-IR"/>
+        </w:rPr>
+        <w:t xml:space="preserve"> همه المان یک دنباله خواهد بود. </w:t>
+      </w:r>
+      <w:r>
+        <w:rPr>
+          <w:rFonts w:ascii="Hepta Slab" w:hAnsi="Hepta Slab" w:cs="B Lotus" w:hint="cs"/>
+          <w:sz w:val="32"/>
+          <w:szCs w:val="32"/>
+          <w:rtl/>
+          <w:lang w:bidi="fa-IR"/>
+        </w:rPr>
+        <w:t>یعنی اینکه المان های دیگر چه قدر روی المان فعلی تاثیر دارند</w:t>
+      </w:r>
+      <w:r>
+        <w:rPr>
+          <w:rFonts w:ascii="Hepta Slab" w:hAnsi="Hepta Slab" w:cs="B Lotus"/>
+          <w:sz w:val="32"/>
+          <w:szCs w:val="32"/>
+          <w:lang w:bidi="fa-IR"/>
+        </w:rPr>
+        <w:t xml:space="preserve"> </w:t>
+      </w:r>
+      <w:r>
+        <w:rPr>
+          <w:rFonts w:ascii="Hepta Slab" w:hAnsi="Hepta Slab" w:cs="B Lotus" w:hint="cs"/>
+          <w:sz w:val="32"/>
+          <w:szCs w:val="32"/>
+          <w:rtl/>
+          <w:lang w:bidi="fa-IR"/>
+        </w:rPr>
+        <w:t xml:space="preserve">بر اساس </w:t>
+      </w:r>
+      <w:r>
+        <w:rPr>
+          <w:rFonts w:ascii="Hepta Slab" w:hAnsi="Hepta Slab" w:cs="B Lotus" w:hint="cs"/>
+          <w:sz w:val="32"/>
+          <w:szCs w:val="32"/>
+          <w:rtl/>
+          <w:lang w:bidi="fa-IR"/>
+        </w:rPr>
+        <w:t xml:space="preserve">میزان ارتباط آنها وزن اختصاص داده میشود. </w:t>
+      </w:r>
+    </w:p>
+    <w:p>
+      <w:pPr>
+        <w:pStyle w:val="Heading3"/>
+        <w:bidi/>
+        <w:rPr>
+          <w:rFonts w:cs="B Lotus"/>
+          <w:b/>
+          <w:bCs/>
+          <w:color w:val="auto"/>
+          <w:sz w:val="32"/>
+          <w:szCs w:val="32"/>
+          <w:rtl/>
+          <w:lang w:bidi="fa-IR"/>
+        </w:rPr>
+      </w:pPr>
+      <w:bookmarkStart w:id="10" w:name="_Toc187342607"/>
+      <w:r>
+        <w:rPr>
+          <w:rFonts w:cs="B Lotus" w:hint="cs"/>
+          <w:b/>
+          <w:bCs/>
+          <w:color w:val="auto"/>
+          <w:sz w:val="32"/>
+          <w:szCs w:val="32"/>
+          <w:rtl/>
+          <w:lang w:bidi="fa-IR"/>
+        </w:rPr>
+        <w:t xml:space="preserve">مزایا این </w:t>
+      </w:r>
+      <w:proofErr w:type="spellStart"/>
+      <w:r>
+        <w:rPr>
+          <w:rFonts w:cs="B Lotus" w:hint="cs"/>
+          <w:b/>
+          <w:bCs/>
+          <w:color w:val="auto"/>
+          <w:sz w:val="32"/>
+          <w:szCs w:val="32"/>
+          <w:rtl/>
+          <w:lang w:bidi="fa-IR"/>
+        </w:rPr>
+        <w:t>شبکه‌ها</w:t>
+      </w:r>
+      <w:bookmarkEnd w:id="10"/>
+      <w:proofErr w:type="spellEnd"/>
+    </w:p>
+    <w:p>
+      <w:pPr>
+        <w:bidi/>
+        <w:jc w:val="both"/>
+        <w:rPr>
+          <w:rFonts w:ascii="Hepta Slab" w:hAnsi="Hepta Slab" w:cs="B Lotus"/>
+          <w:sz w:val="32"/>
+          <w:szCs w:val="32"/>
+          <w:rtl/>
+          <w:lang w:bidi="fa-IR"/>
+        </w:rPr>
+      </w:pPr>
+      <w:r>
+        <w:rPr>
+          <w:rFonts w:ascii="Hepta Slab" w:hAnsi="Hepta Slab" w:cs="B Lotus" w:hint="cs"/>
+          <w:sz w:val="32"/>
+          <w:szCs w:val="32"/>
+          <w:rtl/>
+          <w:lang w:bidi="fa-IR"/>
+        </w:rPr>
+        <w:t xml:space="preserve">اصلی ترین مزیت این شبکه همان </w:t>
+      </w:r>
+      <w:proofErr w:type="spellStart"/>
+      <w:r>
+        <w:rPr>
+          <w:rFonts w:ascii="Hepta Slab" w:hAnsi="Hepta Slab" w:cs="B Lotus" w:hint="cs"/>
+          <w:sz w:val="32"/>
+          <w:szCs w:val="32"/>
+          <w:rtl/>
+          <w:lang w:bidi="fa-IR"/>
+        </w:rPr>
+        <w:t>مکانیسمی</w:t>
+      </w:r>
+      <w:proofErr w:type="spellEnd"/>
+      <w:r>
+        <w:rPr>
+          <w:rFonts w:ascii="Hepta Slab" w:hAnsi="Hepta Slab" w:cs="B Lotus" w:hint="cs"/>
+          <w:sz w:val="32"/>
+          <w:szCs w:val="32"/>
+          <w:rtl/>
+          <w:lang w:bidi="fa-IR"/>
+        </w:rPr>
+        <w:t xml:space="preserve"> است که گفتیم که اجازه میدهد به صورت مستقیم دو المان از دنباله با هم ارتباط داشته باشند و تبادل اطلاعات صورت بگیرد بدون در نظر گرفتن فاصله آنها. </w:t>
+      </w:r>
+      <w:r>
+        <w:rPr>
+          <w:rFonts w:ascii="Hepta Slab" w:hAnsi="Hepta Slab" w:cs="B Lotus" w:hint="cs"/>
+          <w:sz w:val="32"/>
+          <w:szCs w:val="32"/>
+          <w:rtl/>
+          <w:lang w:bidi="fa-IR"/>
+        </w:rPr>
+        <w:t xml:space="preserve">و همچنین هیچ </w:t>
+      </w:r>
+      <w:r>
+        <w:rPr>
+          <w:rFonts w:ascii="Hepta Slab" w:hAnsi="Hepta Slab" w:cs="B Lotus" w:hint="cs"/>
+          <w:sz w:val="32"/>
+          <w:szCs w:val="32"/>
+          <w:u w:val="single"/>
+          <w:rtl/>
+          <w:lang w:bidi="fa-IR"/>
+        </w:rPr>
+        <w:t>گلوگاهی</w:t>
+      </w:r>
+      <w:r>
+        <w:rPr>
+          <w:rFonts w:ascii="Hepta Slab" w:hAnsi="Hepta Slab" w:cs="B Lotus" w:hint="cs"/>
+          <w:sz w:val="32"/>
+          <w:szCs w:val="32"/>
+          <w:rtl/>
+          <w:lang w:bidi="fa-IR"/>
+        </w:rPr>
+        <w:t xml:space="preserve"> وجود ندارد. </w:t>
+      </w:r>
+    </w:p>
+    <w:p>
+      <w:pPr>
+        <w:bidi/>
+        <w:jc w:val="both"/>
+        <w:rPr>
+          <w:rFonts w:ascii="Hepta Slab" w:hAnsi="Hepta Slab" w:cs="B Lotus"/>
+          <w:sz w:val="32"/>
+          <w:szCs w:val="32"/>
+          <w:lang w:bidi="fa-IR"/>
+        </w:rPr>
+      </w:pPr>
+      <w:r>
+        <w:rPr>
+          <w:rFonts w:ascii="Hepta Slab" w:hAnsi="Hepta Slab" w:cs="B Lotus" w:hint="cs"/>
+          <w:sz w:val="32"/>
+          <w:szCs w:val="32"/>
+          <w:rtl/>
+          <w:lang w:bidi="fa-IR"/>
+        </w:rPr>
+        <w:t xml:space="preserve">همچنین </w:t>
+      </w:r>
+      <w:r>
+        <w:rPr>
+          <w:rFonts w:ascii="Hepta Slab" w:hAnsi="Hepta Slab" w:cs="B Lotus"/>
+          <w:sz w:val="32"/>
+          <w:szCs w:val="32"/>
+          <w:lang w:bidi="fa-IR"/>
+        </w:rPr>
+        <w:t>Transformer</w:t>
+      </w:r>
+      <w:r>
+        <w:rPr>
+          <w:rFonts w:ascii="Hepta Slab" w:hAnsi="Hepta Slab" w:cs="B Lotus" w:hint="cs"/>
+          <w:sz w:val="32"/>
+          <w:szCs w:val="32"/>
+          <w:rtl/>
+          <w:lang w:bidi="fa-IR"/>
+        </w:rPr>
+        <w:t xml:space="preserve">ها یک نگاه سراسری به کل دنباله دارند یا به اصطلاح </w:t>
+      </w:r>
+      <w:r>
+        <w:rPr>
+          <w:rFonts w:ascii="Hepta Slab" w:hAnsi="Hepta Slab" w:cs="B Lotus"/>
+          <w:sz w:val="32"/>
+          <w:szCs w:val="32"/>
+          <w:lang w:bidi="fa-IR"/>
+        </w:rPr>
+        <w:t>global receptive field</w:t>
+      </w:r>
+      <w:r>
+        <w:rPr>
+          <w:rFonts w:ascii="Hepta Slab" w:hAnsi="Hepta Slab" w:cs="B Lotus" w:hint="cs"/>
+          <w:sz w:val="32"/>
+          <w:szCs w:val="32"/>
+          <w:rtl/>
+          <w:lang w:bidi="fa-IR"/>
+        </w:rPr>
+        <w:t xml:space="preserve"> دارند </w:t>
+      </w:r>
+      <w:r>
+        <w:rPr>
+          <w:rFonts w:ascii="Hepta Slab" w:hAnsi="Hepta Slab" w:cs="B Lotus" w:hint="cs"/>
+          <w:sz w:val="32"/>
+          <w:szCs w:val="32"/>
+          <w:rtl/>
+          <w:lang w:bidi="fa-IR"/>
+        </w:rPr>
+        <w:t xml:space="preserve">یعنی هر المان از دنباله میتواند به کل دنباله دید داشته باشد. به خاطر وجود مکانیسم </w:t>
+      </w:r>
+      <w:r>
+        <w:rPr>
+          <w:rFonts w:ascii="Hepta Slab" w:hAnsi="Hepta Slab" w:cs="B Lotus"/>
+          <w:sz w:val="32"/>
+          <w:szCs w:val="32"/>
+          <w:lang w:bidi="fa-IR"/>
+        </w:rPr>
+        <w:t>self-attention</w:t>
+      </w:r>
+      <w:r>
+        <w:rPr>
+          <w:rFonts w:ascii="Hepta Slab" w:hAnsi="Hepta Slab" w:cs="B Lotus" w:hint="cs"/>
+          <w:sz w:val="32"/>
+          <w:szCs w:val="32"/>
+          <w:rtl/>
+          <w:lang w:bidi="fa-IR"/>
+        </w:rPr>
+        <w:t xml:space="preserve"> امکان موازی سازی وجود دارد و آموزش سریعتر میشود. </w:t>
+      </w:r>
+    </w:p>
+    <w:p>
+      <w:pPr>
+        <w:bidi/>
+        <w:jc w:val="both"/>
+        <w:rPr>
+          <w:rFonts w:ascii="Hepta Slab" w:hAnsi="Hepta Slab" w:cs="B Lotus"/>
+          <w:sz w:val="32"/>
+          <w:szCs w:val="32"/>
+          <w:lang w:bidi="fa-IR"/>
+        </w:rPr>
+      </w:pPr>
+      <w:r>
+        <w:rPr>
+          <w:rFonts w:ascii="Hepta Slab" w:hAnsi="Hepta Slab" w:cs="B Lotus" w:hint="cs"/>
+          <w:sz w:val="32"/>
+          <w:szCs w:val="32"/>
+          <w:rtl/>
+          <w:lang w:bidi="fa-IR"/>
+        </w:rPr>
+        <w:t xml:space="preserve">این شبکه ها دیگر از مشکلاتی همچون محو </w:t>
+      </w:r>
+      <w:proofErr w:type="spellStart"/>
+      <w:r>
+        <w:rPr>
+          <w:rFonts w:ascii="Hepta Slab" w:hAnsi="Hepta Slab" w:cs="B Lotus" w:hint="cs"/>
+          <w:sz w:val="32"/>
+          <w:szCs w:val="32"/>
+          <w:rtl/>
+          <w:lang w:bidi="fa-IR"/>
+        </w:rPr>
+        <w:t>شدگی</w:t>
+      </w:r>
+      <w:proofErr w:type="spellEnd"/>
+      <w:r>
+        <w:rPr>
+          <w:rFonts w:ascii="Hepta Slab" w:hAnsi="Hepta Slab" w:cs="B Lotus" w:hint="cs"/>
+          <w:sz w:val="32"/>
+          <w:szCs w:val="32"/>
+          <w:rtl/>
+          <w:lang w:bidi="fa-IR"/>
+        </w:rPr>
+        <w:t xml:space="preserve"> گرادیان یا انفجار گرادیان رنج نمیبرند به سبب اینکه گرادیان دیگر لازم نیست از طریق زنجیره ای از محاسبات </w:t>
+      </w:r>
+      <w:r>
+        <w:rPr>
+          <w:rFonts w:ascii="Hepta Slab" w:hAnsi="Hepta Slab" w:cs="B Lotus"/>
+          <w:sz w:val="32"/>
+          <w:szCs w:val="32"/>
+          <w:lang w:bidi="fa-IR"/>
+        </w:rPr>
+        <w:t>recurrent</w:t>
+      </w:r>
+      <w:r>
+        <w:rPr>
+          <w:rFonts w:ascii="Hepta Slab" w:hAnsi="Hepta Slab" w:cs="B Lotus" w:hint="cs"/>
+          <w:sz w:val="32"/>
+          <w:szCs w:val="32"/>
+          <w:rtl/>
+          <w:lang w:bidi="fa-IR"/>
+        </w:rPr>
+        <w:t xml:space="preserve"> به عقب برگردد. </w:t>
+      </w:r>
+      <w:r>
+        <w:rPr>
+          <w:rFonts w:ascii="Hepta Slab" w:hAnsi="Hepta Slab" w:cs="B Lotus" w:hint="cs"/>
+          <w:sz w:val="32"/>
+          <w:szCs w:val="32"/>
+          <w:rtl/>
+          <w:lang w:bidi="fa-IR"/>
+        </w:rPr>
+        <w:t xml:space="preserve">همچنین با استفاده از </w:t>
+      </w:r>
+      <w:r>
+        <w:rPr>
+          <w:rFonts w:ascii="Hepta Slab" w:hAnsi="Hepta Slab" w:cs="B Lotus"/>
+          <w:sz w:val="32"/>
+          <w:szCs w:val="32"/>
+          <w:lang w:bidi="fa-IR"/>
+        </w:rPr>
+        <w:t>positional encoding</w:t>
+      </w:r>
+      <w:r>
+        <w:rPr>
+          <w:rFonts w:ascii="Hepta Slab" w:hAnsi="Hepta Slab" w:cs="B Lotus" w:hint="cs"/>
+          <w:sz w:val="32"/>
+          <w:szCs w:val="32"/>
+          <w:rtl/>
+          <w:lang w:bidi="fa-IR"/>
+        </w:rPr>
+        <w:t xml:space="preserve"> ترتیب درست دنباله را حفظ میکنند. </w:t>
+      </w:r>
+    </w:p>
+    <w:p>
+      <w:pPr>
+        <w:bidi/>
+        <w:jc w:val="both"/>
+        <w:rPr>
+          <w:rFonts w:ascii="Hepta Slab" w:hAnsi="Hepta Slab" w:cs="B Lotus" w:hint="cs"/>
+          <w:sz w:val="32"/>
+          <w:szCs w:val="32"/>
+          <w:lang w:bidi="fa-IR"/>
+        </w:rPr>
+      </w:pPr>
+      <w:r>
+        <w:rPr>
+          <w:rFonts w:ascii="Hepta Slab" w:hAnsi="Hepta Slab" w:cs="B Lotus" w:hint="cs"/>
+          <w:sz w:val="32"/>
+          <w:szCs w:val="32"/>
+          <w:rtl/>
+          <w:lang w:bidi="fa-IR"/>
+        </w:rPr>
+        <w:lastRenderedPageBreak/>
+        <w:t xml:space="preserve">وجود قابلیت </w:t>
+      </w:r>
+      <w:r>
+        <w:rPr>
+          <w:rFonts w:ascii="Hepta Slab" w:hAnsi="Hepta Slab" w:cs="B Lotus"/>
+          <w:sz w:val="32"/>
+          <w:szCs w:val="32"/>
+          <w:lang w:bidi="fa-IR"/>
+        </w:rPr>
+        <w:t>multi-head attention</w:t>
+      </w:r>
+      <w:r>
+        <w:rPr>
+          <w:rFonts w:ascii="Hepta Slab" w:hAnsi="Hepta Slab" w:cs="B Lotus" w:hint="cs"/>
+          <w:sz w:val="32"/>
+          <w:szCs w:val="32"/>
+          <w:rtl/>
+          <w:lang w:bidi="fa-IR"/>
+        </w:rPr>
+        <w:t xml:space="preserve"> اجازه میدهد مدل گونه های مختلفی از ارتباطات را به صورت همزمان بدست بیاورد به عنوان مثال اگر ما یک جمله داشته باشیم یک از اینها میتواند فقط روی ارتباطات </w:t>
+      </w:r>
+      <w:r>
+        <w:rPr>
+          <w:rFonts w:ascii="Hepta Slab" w:hAnsi="Hepta Slab" w:cs="B Lotus"/>
+          <w:sz w:val="32"/>
+          <w:szCs w:val="32"/>
+          <w:lang w:bidi="fa-IR"/>
+        </w:rPr>
+        <w:t>noun</w:t>
+      </w:r>
+      <w:r>
+        <w:rPr>
+          <w:rFonts w:ascii="Hepta Slab" w:hAnsi="Hepta Slab" w:cs="B Lotus" w:hint="cs"/>
+          <w:sz w:val="32"/>
+          <w:szCs w:val="32"/>
+          <w:rtl/>
+          <w:lang w:bidi="fa-IR"/>
+        </w:rPr>
+        <w:t xml:space="preserve">ها کار کند یکی روی ارتباطات </w:t>
+      </w:r>
+      <w:r>
+        <w:rPr>
+          <w:rFonts w:ascii="Hepta Slab" w:hAnsi="Hepta Slab" w:cs="B Lotus"/>
+          <w:sz w:val="32"/>
+          <w:szCs w:val="32"/>
+          <w:lang w:bidi="fa-IR"/>
+        </w:rPr>
+        <w:t>verb</w:t>
+      </w:r>
+      <w:r>
+        <w:rPr>
+          <w:rFonts w:ascii="Hepta Slab" w:hAnsi="Hepta Slab" w:cs="B Lotus" w:hint="cs"/>
+          <w:sz w:val="32"/>
+          <w:szCs w:val="32"/>
+          <w:rtl/>
+          <w:lang w:bidi="fa-IR"/>
+        </w:rPr>
+        <w:t xml:space="preserve"> با </w:t>
+      </w:r>
+      <w:r>
+        <w:rPr>
+          <w:rFonts w:ascii="Hepta Slab" w:hAnsi="Hepta Slab" w:cs="B Lotus"/>
+          <w:sz w:val="32"/>
+          <w:szCs w:val="32"/>
+          <w:lang w:bidi="fa-IR"/>
+        </w:rPr>
+        <w:t>adverb</w:t>
+      </w:r>
+      <w:r>
+        <w:rPr>
+          <w:rFonts w:ascii="Hepta Slab" w:hAnsi="Hepta Slab" w:cs="B Lotus" w:hint="cs"/>
+          <w:sz w:val="32"/>
+          <w:szCs w:val="32"/>
+          <w:rtl/>
+          <w:lang w:bidi="fa-IR"/>
+        </w:rPr>
+        <w:t xml:space="preserve"> و به صورت همزمان شروع به استخراج ارتباطات کنند. </w:t>
+      </w:r>
+      <w:r>
+        <w:rPr>
+          <w:rFonts w:ascii="Hepta Slab" w:hAnsi="Hepta Slab" w:cs="B Lotus" w:hint="cs"/>
+          <w:sz w:val="32"/>
+          <w:szCs w:val="32"/>
+          <w:rtl/>
+          <w:lang w:bidi="fa-IR"/>
+        </w:rPr>
+        <w:t xml:space="preserve">یعنی بعضی از </w:t>
+      </w:r>
+      <w:r>
+        <w:rPr>
+          <w:rFonts w:ascii="Hepta Slab" w:hAnsi="Hepta Slab" w:cs="B Lotus"/>
+          <w:sz w:val="32"/>
+          <w:szCs w:val="32"/>
+          <w:lang w:bidi="fa-IR"/>
+        </w:rPr>
+        <w:t>head</w:t>
+      </w:r>
+      <w:r>
+        <w:rPr>
+          <w:rFonts w:ascii="Hepta Slab" w:hAnsi="Hepta Slab" w:cs="B Lotus" w:hint="cs"/>
+          <w:sz w:val="32"/>
+          <w:szCs w:val="32"/>
+          <w:rtl/>
+          <w:lang w:bidi="fa-IR"/>
+        </w:rPr>
+        <w:t xml:space="preserve"> ها میتوانند ارتباطات محلی را بدست بیاورند در حالی که بقیه </w:t>
+      </w:r>
+      <w:r>
+        <w:rPr>
+          <w:rFonts w:ascii="Hepta Slab" w:hAnsi="Hepta Slab" w:cs="B Lotus"/>
+          <w:sz w:val="32"/>
+          <w:szCs w:val="32"/>
+          <w:lang w:bidi="fa-IR"/>
+        </w:rPr>
+        <w:t>head</w:t>
+      </w:r>
+      <w:r>
+        <w:rPr>
+          <w:rFonts w:ascii="Hepta Slab" w:hAnsi="Hepta Slab" w:cs="B Lotus" w:hint="cs"/>
+          <w:sz w:val="32"/>
+          <w:szCs w:val="32"/>
+          <w:rtl/>
+          <w:lang w:bidi="fa-IR"/>
+        </w:rPr>
+        <w:t xml:space="preserve">ها دارند وابستگی طولانی مدت را بدست میاورند. </w:t>
+      </w:r>
+    </w:p>
+    <w:p>
+      <w:pPr>
+        <w:pStyle w:val="Heading3"/>
+        <w:bidi/>
+        <w:rPr>
+          <w:rFonts w:cs="B Lotus"/>
+          <w:b/>
+          <w:bCs/>
+          <w:color w:val="auto"/>
+          <w:sz w:val="32"/>
+          <w:szCs w:val="32"/>
+          <w:rtl/>
+          <w:lang w:bidi="fa-IR"/>
+        </w:rPr>
+      </w:pPr>
+      <w:bookmarkStart w:id="11" w:name="_Toc187342608"/>
+      <w:proofErr w:type="spellStart"/>
+      <w:r>
+        <w:rPr>
+          <w:rFonts w:cs="B Lotus" w:hint="cs"/>
+          <w:b/>
+          <w:bCs/>
+          <w:color w:val="auto"/>
+          <w:sz w:val="32"/>
+          <w:szCs w:val="32"/>
+          <w:rtl/>
+          <w:lang w:bidi="fa-IR"/>
+        </w:rPr>
+        <w:t>چالش‌ها</w:t>
+      </w:r>
+      <w:bookmarkEnd w:id="11"/>
+      <w:proofErr w:type="spellEnd"/>
+    </w:p>
+    <w:p>
+      <w:pPr>
+        <w:bidi/>
+        <w:jc w:val="both"/>
+        <w:rPr>
+          <w:rFonts w:ascii="Hepta Slab" w:hAnsi="Hepta Slab" w:cs="B Lotus" w:hint="cs"/>
+          <w:sz w:val="32"/>
+          <w:szCs w:val="32"/>
+          <w:lang w:bidi="fa-IR"/>
+        </w:rPr>
+      </w:pPr>
+      <w:r>
+        <w:rPr>
+          <w:rFonts w:ascii="Hepta Slab" w:hAnsi="Hepta Slab" w:cs="B Lotus" w:hint="cs"/>
+          <w:sz w:val="32"/>
+          <w:szCs w:val="32"/>
+          <w:rtl/>
+          <w:lang w:bidi="fa-IR"/>
+        </w:rPr>
+        <w:t xml:space="preserve">یکی از معایب این </w:t>
+      </w:r>
+      <w:proofErr w:type="spellStart"/>
+      <w:r>
+        <w:rPr>
+          <w:rFonts w:ascii="Hepta Slab" w:hAnsi="Hepta Slab" w:cs="B Lotus" w:hint="cs"/>
+          <w:sz w:val="32"/>
+          <w:szCs w:val="32"/>
+          <w:rtl/>
+          <w:lang w:bidi="fa-IR"/>
+        </w:rPr>
+        <w:t>شبکه‌ها</w:t>
+      </w:r>
+      <w:proofErr w:type="spellEnd"/>
+      <w:r>
+        <w:rPr>
+          <w:rFonts w:ascii="Hepta Slab" w:hAnsi="Hepta Slab" w:cs="B Lotus" w:hint="cs"/>
+          <w:sz w:val="32"/>
+          <w:szCs w:val="32"/>
+          <w:rtl/>
+          <w:lang w:bidi="fa-IR"/>
+        </w:rPr>
+        <w:t xml:space="preserve"> وجود مرتبه نمایی برای محاسبات </w:t>
+      </w:r>
+      <w:r>
+        <w:rPr>
+          <w:rFonts w:ascii="Hepta Slab" w:hAnsi="Hepta Slab" w:cs="B Lotus"/>
+          <w:sz w:val="32"/>
+          <w:szCs w:val="32"/>
+          <w:lang w:bidi="fa-IR"/>
+        </w:rPr>
+        <w:t>self-attention</w:t>
+      </w:r>
+      <w:r>
+        <w:rPr>
+          <w:rFonts w:ascii="Hepta Slab" w:hAnsi="Hepta Slab" w:cs="B Lotus" w:hint="cs"/>
+          <w:sz w:val="32"/>
+          <w:szCs w:val="32"/>
+          <w:rtl/>
+          <w:lang w:bidi="fa-IR"/>
+        </w:rPr>
+        <w:t xml:space="preserve"> است به طور که مرتبه زمانی این شبکه ها از مرتبه </w:t>
+      </w:r>
+      <w:r>
+        <w:rPr>
+          <w:rFonts w:ascii="Hepta Slab" w:hAnsi="Hepta Slab" w:cs="B Lotus"/>
+          <w:sz w:val="32"/>
+          <w:szCs w:val="32"/>
+          <w:lang w:bidi="fa-IR"/>
+        </w:rPr>
+        <w:t>n^2</w:t>
+      </w:r>
+      <w:r>
+        <w:rPr>
+          <w:rFonts w:ascii="Hepta Slab" w:hAnsi="Hepta Slab" w:cs="B Lotus" w:hint="cs"/>
+          <w:sz w:val="32"/>
+          <w:szCs w:val="32"/>
+          <w:rtl/>
+          <w:lang w:bidi="fa-IR"/>
+        </w:rPr>
+        <w:t xml:space="preserve"> است. </w:t>
+      </w:r>
+      <w:r>
+        <w:rPr>
+          <w:rFonts w:ascii="Hepta Slab" w:hAnsi="Hepta Slab" w:cs="B Lotus" w:hint="cs"/>
+          <w:sz w:val="32"/>
+          <w:szCs w:val="32"/>
+          <w:rtl/>
+          <w:lang w:bidi="fa-IR"/>
+        </w:rPr>
+        <w:t xml:space="preserve">همچنین این شبکه نیاز به حافظه بیشتری دارند. </w:t>
+      </w:r>
+    </w:p>
+    <w:p>
+      <w:pPr>
+        <w:bidi/>
+        <w:jc w:val="both"/>
+        <w:rPr>
+          <w:rFonts w:ascii="Hepta Slab" w:hAnsi="Hepta Slab" w:cs="B Lotus" w:hint="cs"/>
+          <w:sz w:val="32"/>
+          <w:szCs w:val="32"/>
+          <w:rtl/>
+          <w:lang w:bidi="fa-IR"/>
+        </w:rPr>
+      </w:pPr>
+    </w:p>
+    <w:p>
+      <w:pPr>
+        <w:bidi/>
+        <w:jc w:val="both"/>
+        <w:rPr>
+          <w:rFonts w:ascii="Hepta Slab" w:hAnsi="Hepta Slab" w:cs="B Lotus" w:hint="cs"/>
+          <w:sz w:val="32"/>
+          <w:szCs w:val="32"/>
+          <w:rtl/>
+          <w:lang w:bidi="fa-IR"/>
+        </w:rPr>
+      </w:pPr>
+    </w:p>
+    <w:p>
+      <w:pPr>
+        <w:bidi/>
+        <w:jc w:val="both"/>
+        <w:rPr>
+          <w:rFonts w:ascii="Hepta Slab" w:hAnsi="Hepta Slab" w:cs="B Lotus" w:hint="cs"/>
+          <w:sz w:val="32"/>
+          <w:szCs w:val="32"/>
+          <w:rtl/>
+          <w:lang w:bidi="fa-IR"/>
+        </w:rPr>
+      </w:pPr>
+    </w:p>
+    <w:p>
+      <w:pPr>
+        <w:bidi/>
+        <w:jc w:val="both"/>
+        <w:rPr>
+          <w:rFonts w:ascii="Hepta Slab" w:hAnsi="Hepta Slab" w:cs="B Lotus"/>
+          <w:sz w:val="32"/>
+          <w:szCs w:val="32"/>
+          <w:rtl/>
+          <w:lang w:bidi="fa-IR"/>
+        </w:rPr>
+      </w:pPr>
+    </w:p>
+    <w:p>
+      <w:pPr>
+        <w:bidi/>
+        <w:jc w:val="both"/>
+        <w:rPr>
+          <w:rFonts w:ascii="Hepta Slab" w:hAnsi="Hepta Slab" w:cs="B Lotus"/>
           <w:sz w:val="32"/>
           <w:szCs w:val="32"/>
           <w:rtl/>
@@ -3822,9 +7732,9 @@
       </w:pPr>
     </w:p>
     <w:sectPr>
-      <w:footerReference w:type="default" r:id="rId9"/>
+      <w:footerReference w:type="default" r:id="rId10"/>
       <w:pgSz w:w="12240" w:h="15840"/>
-      <w:pgMar w:top="1440" w:right="1440" w:bottom="1440" w:left="1440" w:header="720" w:footer="720" w:gutter="0"/>
+      <w:pgMar w:top="1440" w:right="1800" w:bottom="1440" w:left="1800" w:header="720" w:footer="720" w:gutter="0"/>
       <w:pgBorders w:offsetFrom="page">
         <w:top w:val="thinThickSmallGap" w:sz="36" w:space="24" w:color="9966FF"/>
         <w:left w:val="thinThickSmallGap" w:sz="36" w:space="24" w:color="9966FF"/>
@@ -4971,10 +8881,53 @@
       <w:szCs w:val="26"/>
     </w:rPr>
   </w:style>
+  <w:style w:type="paragraph" w:styleId="Heading3">
+    <w:name w:val="heading 3"/>
+    <w:basedOn w:val="Normal"/>
+    <w:next w:val="Normal"/>
+    <w:link w:val="Heading3Char"/>
+    <w:uiPriority w:val="9"/>
+    <w:unhideWhenUsed/>
+    <w:qFormat/>
+    <w:rsid w:val="006E0790"/>
+    <w:pPr>
+      <w:keepNext/>
+      <w:keepLines/>
+      <w:spacing w:before="40" w:after="0"/>
+      <w:outlineLvl w:val="2"/>
+    </w:pPr>
+    <w:rPr>
+      <w:rFonts w:asciiTheme="majorHAnsi" w:eastAsiaTheme="majorEastAsia" w:hAnsiTheme="majorHAnsi" w:cstheme="majorBidi"/>
+      <w:color w:val="1F3763" w:themeColor="accent1" w:themeShade="7F"/>
+      <w:sz w:val="24"/>
+      <w:szCs w:val="24"/>
+    </w:rPr>
+  </w:style>
+  <w:style w:type="paragraph" w:styleId="Heading4">
+    <w:name w:val="heading 4"/>
+    <w:basedOn w:val="Normal"/>
+    <w:next w:val="Normal"/>
+    <w:link w:val="Heading4Char"/>
+    <w:uiPriority w:val="9"/>
+    <w:unhideWhenUsed/>
+    <w:qFormat/>
+    <w:rsid w:val="006E0790"/>
+    <w:pPr>
+      <w:keepNext/>
+      <w:keepLines/>
+      <w:spacing w:before="40" w:after="0"/>
+      <w:outlineLvl w:val="3"/>
+    </w:pPr>
+    <w:rPr>
+      <w:rFonts w:asciiTheme="majorHAnsi" w:eastAsiaTheme="majorEastAsia" w:hAnsiTheme="majorHAnsi" w:cstheme="majorBidi"/>
+      <w:i/>
+      <w:iCs/>
+      <w:color w:val="2F5496" w:themeColor="accent1" w:themeShade="BF"/>
+    </w:rPr>
+  </w:style>
   <w:style w:type="character" w:default="1" w:styleId="DefaultParagraphFont">
     <w:name w:val="Default Paragraph Font"/>
     <w:uiPriority w:val="1"/>
-    <w:semiHidden/>
     <w:unhideWhenUsed/>
   </w:style>
   <w:style w:type="table" w:default="1" w:styleId="TableNormal">
@@ -5225,6 +9178,125 @@
       <w:color w:val="0563C1" w:themeColor="hyperlink"/>
       <w:u w:val="single"/>
     </w:rPr>
+  </w:style>
+  <w:style w:type="table" w:styleId="GridTable4-Accent5">
+    <w:name w:val="Grid Table 4 Accent 5"/>
+    <w:basedOn w:val="TableNormal"/>
+    <w:uiPriority w:val="49"/>
+    <w:rsid w:val="0075020A"/>
+    <w:pPr>
+      <w:spacing w:after="0" w:line="240" w:lineRule="auto"/>
+    </w:pPr>
+    <w:tblPr>
+      <w:tblStyleRowBandSize w:val="1"/>
+      <w:tblStyleColBandSize w:val="1"/>
+      <w:tblBorders>
+        <w:top w:val="single" w:sz="4" w:space="0" w:color="9CC2E5" w:themeColor="accent5" w:themeTint="99"/>
+        <w:left w:val="single" w:sz="4" w:space="0" w:color="9CC2E5" w:themeColor="accent5" w:themeTint="99"/>
+        <w:bottom w:val="single" w:sz="4" w:space="0" w:color="9CC2E5" w:themeColor="accent5" w:themeTint="99"/>
+        <w:right w:val="single" w:sz="4" w:space="0" w:color="9CC2E5" w:themeColor="accent5" w:themeTint="99"/>
+        <w:insideH w:val="single" w:sz="4" w:space="0" w:color="9CC2E5" w:themeColor="accent5" w:themeTint="99"/>
+        <w:insideV w:val="single" w:sz="4" w:space="0" w:color="9CC2E5" w:themeColor="accent5" w:themeTint="99"/>
+      </w:tblBorders>
+    </w:tblPr>
+    <w:tblStylePr w:type="firstRow">
+      <w:rPr>
+        <w:b/>
+        <w:bCs/>
+        <w:color w:val="FFFFFF" w:themeColor="background1"/>
+      </w:rPr>
+      <w:tblPr/>
+      <w:tcPr>
+        <w:tcBorders>
+          <w:top w:val="single" w:sz="4" w:space="0" w:color="5B9BD5" w:themeColor="accent5"/>
+          <w:left w:val="single" w:sz="4" w:space="0" w:color="5B9BD5" w:themeColor="accent5"/>
+          <w:bottom w:val="single" w:sz="4" w:space="0" w:color="5B9BD5" w:themeColor="accent5"/>
+          <w:right w:val="single" w:sz="4" w:space="0" w:color="5B9BD5" w:themeColor="accent5"/>
+          <w:insideH w:val="nil"/>
+          <w:insideV w:val="nil"/>
+        </w:tcBorders>
+        <w:shd w:val="clear" w:color="auto" w:fill="5B9BD5" w:themeFill="accent5"/>
+      </w:tcPr>
+    </w:tblStylePr>
+    <w:tblStylePr w:type="lastRow">
+      <w:rPr>
+        <w:b/>
+        <w:bCs/>
+      </w:rPr>
+      <w:tblPr/>
+      <w:tcPr>
+        <w:tcBorders>
+          <w:top w:val="double" w:sz="4" w:space="0" w:color="5B9BD5" w:themeColor="accent5"/>
+        </w:tcBorders>
+      </w:tcPr>
+    </w:tblStylePr>
+    <w:tblStylePr w:type="firstCol">
+      <w:rPr>
+        <w:b/>
+        <w:bCs/>
+      </w:rPr>
+    </w:tblStylePr>
+    <w:tblStylePr w:type="lastCol">
+      <w:rPr>
+        <w:b/>
+        <w:bCs/>
+      </w:rPr>
+    </w:tblStylePr>
+    <w:tblStylePr w:type="band1Vert">
+      <w:tblPr/>
+      <w:tcPr>
+        <w:shd w:val="clear" w:color="auto" w:fill="DEEAF6" w:themeFill="accent5" w:themeFillTint="33"/>
+      </w:tcPr>
+    </w:tblStylePr>
+    <w:tblStylePr w:type="band1Horz">
+      <w:tblPr/>
+      <w:tcPr>
+        <w:shd w:val="clear" w:color="auto" w:fill="DEEAF6" w:themeFill="accent5" w:themeFillTint="33"/>
+      </w:tcPr>
+    </w:tblStylePr>
+  </w:style>
+  <w:style w:type="character" w:customStyle="1" w:styleId="Heading3Char">
+    <w:name w:val="Heading 3 Char"/>
+    <w:basedOn w:val="DefaultParagraphFont"/>
+    <w:link w:val="Heading3"/>
+    <w:uiPriority w:val="9"/>
+    <w:rsid w:val="006E0790"/>
+    <w:rPr>
+      <w:rFonts w:asciiTheme="majorHAnsi" w:eastAsiaTheme="majorEastAsia" w:hAnsiTheme="majorHAnsi" w:cstheme="majorBidi"/>
+      <w:color w:val="1F3763" w:themeColor="accent1" w:themeShade="7F"/>
+      <w:sz w:val="24"/>
+      <w:szCs w:val="24"/>
+    </w:rPr>
+  </w:style>
+  <w:style w:type="character" w:customStyle="1" w:styleId="Heading4Char">
+    <w:name w:val="Heading 4 Char"/>
+    <w:basedOn w:val="DefaultParagraphFont"/>
+    <w:link w:val="Heading4"/>
+    <w:uiPriority w:val="9"/>
+    <w:rsid w:val="006E0790"/>
+    <w:rPr>
+      <w:rFonts w:asciiTheme="majorHAnsi" w:eastAsiaTheme="majorEastAsia" w:hAnsiTheme="majorHAnsi" w:cstheme="majorBidi"/>
+      <w:i/>
+      <w:iCs/>
+      <w:color w:val="2F5496" w:themeColor="accent1" w:themeShade="BF"/>
+    </w:rPr>
+  </w:style>
+  <w:style w:type="paragraph" w:styleId="TOC3">
+    <w:name w:val="toc 3"/>
+    <w:basedOn w:val="Normal"/>
+    <w:next w:val="Normal"/>
+    <w:autoRedefine/>
+    <w:uiPriority w:val="39"/>
+    <w:unhideWhenUsed/>
+    <w:rsid w:val="00CB0A86"/>
+    <w:pPr>
+      <w:tabs>
+        <w:tab w:val="right" w:leader="dot" w:pos="8630"/>
+      </w:tabs>
+      <w:spacing w:after="100"/>
+      <w:ind w:left="440"/>
+      <w:jc w:val="right"/>
+    </w:pPr>
   </w:style>
 </w:styles>
 </file>

</xml_diff>